<commit_message>
added some diagrams to the blog-doc
</commit_message>
<xml_diff>
--- a/blog-doc/DockerImageBuilding-Blog.docx
+++ b/blog-doc/DockerImageBuilding-Blog.docx
@@ -2112,27 +2112,7 @@
           <w:sz w:val="18"/>
           <w:szCs w:val="18"/>
         </w:rPr>
-        <w:t xml:space="preserve">-server </w:t>
-      </w:r>
-      <w:proofErr w:type="spellStart"/>
-      <w:r>
-        <w:rPr>
-          <w:rFonts w:ascii="Menlo" w:hAnsi="Menlo" w:cs="Menlo"/>
-          <w:color w:val="CE9178"/>
-          <w:sz w:val="18"/>
-          <w:szCs w:val="18"/>
-        </w:rPr>
-        <w:t>wget</w:t>
-      </w:r>
-      <w:proofErr w:type="spellEnd"/>
-      <w:r>
-        <w:rPr>
-          <w:rFonts w:ascii="Menlo" w:hAnsi="Menlo" w:cs="Menlo"/>
-          <w:color w:val="CE9178"/>
-          <w:sz w:val="18"/>
-          <w:szCs w:val="18"/>
-        </w:rPr>
-        <w:t xml:space="preserve"> </w:t>
+        <w:t xml:space="preserve">-server wget </w:t>
       </w:r>
       <w:proofErr w:type="spellStart"/>
       <w:r>
@@ -5027,13 +5007,7 @@
         <w:rPr>
           <w:lang w:val="en-US"/>
         </w:rPr>
-        <w:t xml:space="preserve">actual </w:t>
-      </w:r>
-      <w:r>
-        <w:rPr>
-          <w:lang w:val="en-US"/>
-        </w:rPr>
-        <w:t xml:space="preserve">docker </w:t>
+        <w:t xml:space="preserve">actual docker </w:t>
       </w:r>
       <w:r>
         <w:rPr>
@@ -6089,13 +6063,7 @@
         <w:rPr>
           <w:lang w:val="en-US"/>
         </w:rPr>
-        <w:t xml:space="preserve"> version</w:t>
-      </w:r>
-      <w:r>
-        <w:rPr>
-          <w:lang w:val="en-US"/>
-        </w:rPr>
-        <w:t xml:space="preserve">. The 2 descriptions ARM64 and AARCH64 </w:t>
+        <w:t xml:space="preserve"> version. The 2 descriptions ARM64 and AARCH64 </w:t>
       </w:r>
       <w:r>
         <w:rPr>
@@ -6107,39 +6075,27 @@
         <w:rPr>
           <w:lang w:val="en-US"/>
         </w:rPr>
-        <w:t xml:space="preserve"> used interchangeably by the industry.</w:t>
-      </w:r>
-      <w:r>
-        <w:rPr>
-          <w:lang w:val="en-US"/>
-        </w:rPr>
-        <w:t xml:space="preserve"> </w:t>
-      </w:r>
-    </w:p>
-    <w:p>
-      <w:pPr>
-        <w:rPr>
-          <w:lang w:val="en-US"/>
-        </w:rPr>
-      </w:pPr>
-    </w:p>
-    <w:p>
-      <w:pPr>
-        <w:rPr>
-          <w:lang w:val="en-US"/>
-        </w:rPr>
-      </w:pPr>
-      <w:r>
-        <w:rPr>
-          <w:lang w:val="en-US"/>
-        </w:rPr>
-        <w:t>T</w:t>
-      </w:r>
-      <w:r>
-        <w:rPr>
-          <w:lang w:val="en-US"/>
-        </w:rPr>
-        <w:t xml:space="preserve">he Intel/AMD64 version can be sourced from “ </w:t>
+        <w:t xml:space="preserve"> used interchangeably by the industry. </w:t>
+      </w:r>
+    </w:p>
+    <w:p>
+      <w:pPr>
+        <w:rPr>
+          <w:lang w:val="en-US"/>
+        </w:rPr>
+      </w:pPr>
+    </w:p>
+    <w:p>
+      <w:pPr>
+        <w:rPr>
+          <w:lang w:val="en-US"/>
+        </w:rPr>
+      </w:pPr>
+      <w:r>
+        <w:rPr>
+          <w:lang w:val="en-US"/>
+        </w:rPr>
+        <w:t xml:space="preserve">The Intel/AMD64 version can be sourced from “ </w:t>
       </w:r>
       <w:hyperlink r:id="rId29" w:history="1">
         <w:r>
@@ -6167,19 +6123,7 @@
         <w:rPr>
           <w:lang w:val="en-US"/>
         </w:rPr>
-        <w:t xml:space="preserve">… </w:t>
-      </w:r>
-      <w:r>
-        <w:rPr>
-          <w:lang w:val="en-US"/>
-        </w:rPr>
-        <w:t xml:space="preserve">setting. </w:t>
-      </w:r>
-      <w:r>
-        <w:rPr>
-          <w:lang w:val="en-US"/>
-        </w:rPr>
-        <w:t xml:space="preserve">I should probably rather make this more generic and not include </w:t>
+        <w:t xml:space="preserve">… setting. I should probably rather make this more generic and not include </w:t>
       </w:r>
       <w:r>
         <w:rPr>
@@ -6213,31 +6157,7 @@
         <w:rPr>
           <w:lang w:val="en-US"/>
         </w:rPr>
-        <w:t xml:space="preserve"> the </w:t>
-      </w:r>
-      <w:r>
-        <w:rPr>
-          <w:lang w:val="en-US"/>
-        </w:rPr>
-        <w:t>environment variable</w:t>
-      </w:r>
-      <w:r>
-        <w:rPr>
-          <w:lang w:val="en-US"/>
-        </w:rPr>
-        <w:t xml:space="preserve">, you will immediately know it’s </w:t>
-      </w:r>
-      <w:r>
-        <w:rPr>
-          <w:lang w:val="en-US"/>
-        </w:rPr>
-        <w:t>an</w:t>
-      </w:r>
-      <w:r>
-        <w:rPr>
-          <w:lang w:val="en-US"/>
-        </w:rPr>
-        <w:t xml:space="preserve"> </w:t>
+        <w:t xml:space="preserve"> the environment variable, you will immediately know it’s an </w:t>
       </w:r>
       <w:r>
         <w:rPr>
@@ -6264,19 +6184,7 @@
         <w:rPr>
           <w:lang w:val="en-US"/>
         </w:rPr>
-        <w:t xml:space="preserve"> version/platform </w:t>
-      </w:r>
-      <w:r>
-        <w:rPr>
-          <w:lang w:val="en-US"/>
-        </w:rPr>
-        <w:t>build</w:t>
-      </w:r>
-      <w:r>
-        <w:rPr>
-          <w:lang w:val="en-US"/>
-        </w:rPr>
-        <w:t>.</w:t>
+        <w:t xml:space="preserve"> version/platform build.</w:t>
       </w:r>
     </w:p>
     <w:p>
@@ -23801,19 +23709,7 @@
         <w:rPr>
           <w:lang w:val="en-US"/>
         </w:rPr>
-        <w:t xml:space="preserve"> function, but only </w:t>
-      </w:r>
-      <w:r>
-        <w:rPr>
-          <w:lang w:val="en-US"/>
-        </w:rPr>
-        <w:t>high-level</w:t>
-      </w:r>
-      <w:r>
-        <w:rPr>
-          <w:lang w:val="en-US"/>
-        </w:rPr>
-        <w:t xml:space="preserve"> touch what </w:t>
+        <w:t xml:space="preserve"> function, but only high-level touch what </w:t>
       </w:r>
       <w:r>
         <w:rPr>
@@ -23966,13 +23862,7 @@
         <w:rPr>
           <w:lang w:val="en-US"/>
         </w:rPr>
-        <w:t xml:space="preserve">read/extract </w:t>
-      </w:r>
-      <w:r>
-        <w:rPr>
-          <w:lang w:val="en-US"/>
-        </w:rPr>
-        <w:t>(</w:t>
+        <w:t>read/extract (</w:t>
       </w:r>
       <w:proofErr w:type="spellStart"/>
       <w:r>
@@ -23999,13 +23889,7 @@
         <w:rPr>
           <w:lang w:val="en-US"/>
         </w:rPr>
-        <w:t>, from the environment variables we injected into the container at startup via</w:t>
-      </w:r>
-      <w:r>
-        <w:rPr>
-          <w:lang w:val="en-US"/>
-        </w:rPr>
-        <w:t xml:space="preserve"> the </w:t>
+        <w:t xml:space="preserve">, from the environment variables we injected into the container at startup via the </w:t>
       </w:r>
       <w:proofErr w:type="spellStart"/>
       <w:r>
@@ -24343,19 +24227,7 @@
         <w:rPr>
           <w:lang w:val="en-US"/>
         </w:rPr>
-        <w:t>(</w:t>
-      </w:r>
-      <w:r>
-        <w:rPr>
-          <w:lang w:val="en-US"/>
-        </w:rPr>
-        <w:t xml:space="preserve">Sorry, the </w:t>
-      </w:r>
-      <w:r>
-        <w:rPr>
-          <w:lang w:val="en-US"/>
-        </w:rPr>
-        <w:t>section was a bit long… but that was luckily primarily because we copied large sections of file into it…)</w:t>
+        <w:t>(Sorry, the section was a bit long… but that was luckily primarily because we copied large sections of file into it…)</w:t>
       </w:r>
     </w:p>
     <w:p>
@@ -24682,7 +24554,19 @@
         <w:rPr>
           <w:lang w:val="en-US"/>
         </w:rPr>
-        <w:t xml:space="preserve">Next up are 4 </w:t>
+        <w:t xml:space="preserve">Next up are </w:t>
+      </w:r>
+      <w:r>
+        <w:rPr>
+          <w:lang w:val="en-US"/>
+        </w:rPr>
+        <w:t>5</w:t>
+      </w:r>
+      <w:r>
+        <w:rPr>
+          <w:lang w:val="en-US"/>
+        </w:rPr>
+        <w:t xml:space="preserve"> </w:t>
       </w:r>
       <w:proofErr w:type="spellStart"/>
       <w:r>
@@ -24762,26 +24646,94 @@
     <w:p>
       <w:pPr>
         <w:pStyle w:val="ListParagraph"/>
-        <w:numPr>
-          <w:ilvl w:val="0"/>
-          <w:numId w:val="42"/>
-        </w:numPr>
-        <w:rPr>
-          <w:lang w:val="en-US"/>
-        </w:rPr>
-      </w:pPr>
-      <w:r>
-        <w:rPr>
-          <w:lang w:val="en-US"/>
-        </w:rPr>
-        <w:t>Next,</w:t>
-      </w:r>
-      <w:r>
-        <w:rPr>
-          <w:lang w:val="en-US"/>
-        </w:rPr>
-        <w:t xml:space="preserve"> we go to 2 stages, but still using same base image for each stage.</w:t>
-      </w:r>
+        <w:rPr>
+          <w:rFonts w:ascii="Courier New" w:eastAsia="Times New Roman" w:hAnsi="Courier New" w:cs="Courier New"/>
+          <w:lang w:val="en-US"/>
+        </w:rPr>
+      </w:pPr>
+    </w:p>
+    <w:p>
+      <w:pPr>
+        <w:pStyle w:val="ListParagraph"/>
+        <w:rPr>
+          <w:rFonts w:ascii="Courier New" w:eastAsia="Times New Roman" w:hAnsi="Courier New" w:cs="Courier New"/>
+          <w:lang w:val="en-US"/>
+        </w:rPr>
+      </w:pPr>
+      <w:r>
+        <w:rPr>
+          <w:rFonts w:ascii="Times New Roman" w:eastAsia="Times New Roman" w:hAnsi="Times New Roman" w:cs="Times New Roman"/>
+          <w:lang w:val="en-US"/>
+        </w:rPr>
+        <w:t>We start by using golang</w:t>
+      </w:r>
+      <w:r>
+        <w:rPr>
+          <w:rFonts w:ascii="Courier New" w:eastAsia="Times New Roman" w:hAnsi="Courier New" w:cs="Courier New"/>
+          <w:lang w:val="en-US"/>
+        </w:rPr>
+        <w:t xml:space="preserve">:1.22 </w:t>
+      </w:r>
+      <w:r>
+        <w:rPr>
+          <w:rFonts w:ascii="Times New Roman" w:eastAsia="Times New Roman" w:hAnsi="Times New Roman" w:cs="Times New Roman"/>
+          <w:lang w:val="en-US"/>
+        </w:rPr>
+        <w:t>as it has all the bits we require to build/compile Golang applications.</w:t>
+      </w:r>
+      <w:r>
+        <w:rPr>
+          <w:rFonts w:ascii="Times New Roman" w:eastAsia="Times New Roman" w:hAnsi="Times New Roman" w:cs="Times New Roman"/>
+          <w:lang w:val="en-US"/>
+        </w:rPr>
+        <w:t xml:space="preserve"> This in itself has the above </w:t>
+      </w:r>
+      <w:proofErr w:type="gramStart"/>
+      <w:r>
+        <w:rPr>
+          <w:rFonts w:ascii="Times New Roman" w:eastAsia="Times New Roman" w:hAnsi="Times New Roman" w:cs="Times New Roman"/>
+          <w:lang w:val="en-US"/>
+        </w:rPr>
+        <w:t>advantages</w:t>
+      </w:r>
+      <w:proofErr w:type="gramEnd"/>
+      <w:r>
+        <w:rPr>
+          <w:rFonts w:ascii="Times New Roman" w:eastAsia="Times New Roman" w:hAnsi="Times New Roman" w:cs="Times New Roman"/>
+          <w:lang w:val="en-US"/>
+        </w:rPr>
+        <w:t xml:space="preserve"> but it also means the image is bloated/big, resulting in the image </w:t>
+      </w:r>
+      <w:r>
+        <w:rPr>
+          <w:rFonts w:ascii="Times New Roman" w:eastAsia="Times New Roman" w:hAnsi="Times New Roman" w:cs="Times New Roman"/>
+          <w:lang w:val="en-US"/>
+        </w:rPr>
+        <w:t xml:space="preserve">finally </w:t>
+      </w:r>
+      <w:r>
+        <w:rPr>
+          <w:rFonts w:ascii="Times New Roman" w:eastAsia="Times New Roman" w:hAnsi="Times New Roman" w:cs="Times New Roman"/>
+          <w:lang w:val="en-US"/>
+        </w:rPr>
+        <w:t>created</w:t>
+      </w:r>
+      <w:r>
+        <w:rPr>
+          <w:rFonts w:ascii="Times New Roman" w:eastAsia="Times New Roman" w:hAnsi="Times New Roman" w:cs="Times New Roman"/>
+          <w:lang w:val="en-US"/>
+        </w:rPr>
+        <w:t xml:space="preserve"> containing allot of code/binaries/libraries which is not needed when we simply want to run a compiled application.</w:t>
+      </w:r>
+    </w:p>
+    <w:p>
+      <w:pPr>
+        <w:pStyle w:val="ListParagraph"/>
+        <w:rPr>
+          <w:rFonts w:ascii="Courier New" w:eastAsia="Times New Roman" w:hAnsi="Courier New" w:cs="Courier New"/>
+          <w:lang w:val="en-US"/>
+        </w:rPr>
+      </w:pPr>
     </w:p>
     <w:p>
       <w:pPr>
@@ -24790,40 +24742,95 @@
           <w:ilvl w:val="0"/>
           <w:numId w:val="42"/>
         </w:numPr>
-        <w:rPr>
-          <w:lang w:val="en-US"/>
-        </w:rPr>
-      </w:pPr>
-      <w:r>
-        <w:rPr>
-          <w:lang w:val="en-US"/>
-        </w:rPr>
-        <w:t>Next up</w:t>
-      </w:r>
-      <w:r>
-        <w:rPr>
-          <w:lang w:val="en-US"/>
-        </w:rPr>
-        <w:t>,</w:t>
-      </w:r>
-      <w:r>
-        <w:rPr>
-          <w:lang w:val="en-US"/>
-        </w:rPr>
-        <w:t xml:space="preserve"> we change things up, we start with one base image and then switch to a very general image (</w:t>
-      </w:r>
-      <w:r>
-        <w:rPr>
-          <w:rFonts w:ascii="Courier New" w:eastAsia="Times New Roman" w:hAnsi="Courier New" w:cs="Courier New"/>
-          <w:lang w:val="en-US"/>
-        </w:rPr>
-        <w:t>ubuntu:20.04)</w:t>
-      </w:r>
-      <w:r>
-        <w:rPr>
-          <w:lang w:val="en-US"/>
-        </w:rPr>
-        <w:t xml:space="preserve"> for the production stage/layer.</w:t>
+        <w:shd w:val="clear" w:color="auto" w:fill="1F1F1F"/>
+        <w:spacing w:line="270" w:lineRule="atLeast"/>
+        <w:rPr>
+          <w:rFonts w:ascii="Menlo" w:hAnsi="Menlo" w:cs="Menlo"/>
+          <w:color w:val="CCCCCC"/>
+          <w:sz w:val="18"/>
+          <w:szCs w:val="18"/>
+        </w:rPr>
+      </w:pPr>
+      <w:r>
+        <w:rPr>
+          <w:rFonts w:ascii="Menlo" w:hAnsi="Menlo" w:cs="Menlo"/>
+          <w:color w:val="C586C0"/>
+          <w:sz w:val="18"/>
+          <w:szCs w:val="18"/>
+        </w:rPr>
+        <w:t>FROM</w:t>
+      </w:r>
+      <w:r>
+        <w:rPr>
+          <w:rFonts w:ascii="Menlo" w:hAnsi="Menlo" w:cs="Menlo"/>
+          <w:color w:val="CCCCCC"/>
+          <w:sz w:val="18"/>
+          <w:szCs w:val="18"/>
+        </w:rPr>
+        <w:t xml:space="preserve"> </w:t>
+      </w:r>
+      <w:r>
+        <w:rPr>
+          <w:rFonts w:ascii="Menlo" w:hAnsi="Menlo" w:cs="Menlo"/>
+          <w:color w:val="4EC9B0"/>
+          <w:sz w:val="18"/>
+          <w:szCs w:val="18"/>
+        </w:rPr>
+        <w:t>golang</w:t>
+      </w:r>
+      <w:r>
+        <w:rPr>
+          <w:rFonts w:ascii="Menlo" w:hAnsi="Menlo" w:cs="Menlo"/>
+          <w:color w:val="CCCCCC"/>
+          <w:sz w:val="18"/>
+          <w:szCs w:val="18"/>
+        </w:rPr>
+        <w:t>:</w:t>
+      </w:r>
+      <w:r>
+        <w:rPr>
+          <w:rFonts w:ascii="Menlo" w:hAnsi="Menlo" w:cs="Menlo"/>
+          <w:color w:val="9CDCFE"/>
+          <w:sz w:val="18"/>
+          <w:szCs w:val="18"/>
+        </w:rPr>
+        <w:t>1.22</w:t>
+      </w:r>
+      <w:r>
+        <w:rPr>
+          <w:rFonts w:ascii="Menlo" w:hAnsi="Menlo" w:cs="Menlo"/>
+          <w:color w:val="CCCCCC"/>
+          <w:sz w:val="18"/>
+          <w:szCs w:val="18"/>
+        </w:rPr>
+        <w:t xml:space="preserve"> </w:t>
+      </w:r>
+      <w:r>
+        <w:rPr>
+          <w:rFonts w:ascii="Menlo" w:hAnsi="Menlo" w:cs="Menlo"/>
+          <w:color w:val="C586C0"/>
+          <w:sz w:val="18"/>
+          <w:szCs w:val="18"/>
+        </w:rPr>
+        <w:t>AS</w:t>
+      </w:r>
+      <w:r>
+        <w:rPr>
+          <w:rFonts w:ascii="Menlo" w:hAnsi="Menlo" w:cs="Menlo"/>
+          <w:color w:val="CCCCCC"/>
+          <w:sz w:val="18"/>
+          <w:szCs w:val="18"/>
+        </w:rPr>
+        <w:t xml:space="preserve"> </w:t>
+      </w:r>
+      <w:r>
+        <w:rPr>
+          <w:rFonts w:ascii="Menlo" w:hAnsi="Menlo" w:cs="Menlo"/>
+          <w:color w:val="4EC9B0"/>
+          <w:sz w:val="18"/>
+          <w:szCs w:val="18"/>
+        </w:rPr>
+        <w:t>builder</w:t>
       </w:r>
     </w:p>
     <w:p>
@@ -24833,39 +24840,15 @@
           <w:ilvl w:val="0"/>
           <w:numId w:val="42"/>
         </w:numPr>
-        <w:rPr>
-          <w:lang w:val="en-US"/>
-        </w:rPr>
-      </w:pPr>
-      <w:r>
-        <w:rPr>
-          <w:lang w:val="en-US"/>
-        </w:rPr>
-        <w:t>Next up</w:t>
-      </w:r>
-      <w:r>
-        <w:rPr>
-          <w:lang w:val="en-US"/>
-        </w:rPr>
-        <w:t xml:space="preserve">, same as above, but we use </w:t>
-      </w:r>
-      <w:proofErr w:type="spellStart"/>
-      <w:proofErr w:type="gramStart"/>
-      <w:r>
-        <w:rPr>
-          <w:rFonts w:ascii="Courier New" w:eastAsia="Times New Roman" w:hAnsi="Courier New" w:cs="Courier New"/>
-          <w:lang w:val="en-US"/>
-        </w:rPr>
-        <w:t>ubuntu:jammy</w:t>
-      </w:r>
-      <w:proofErr w:type="spellEnd"/>
-      <w:proofErr w:type="gramEnd"/>
-      <w:r>
-        <w:rPr>
-          <w:lang w:val="en-US"/>
-        </w:rPr>
-        <w:t>, a nice small little image.</w:t>
-      </w:r>
+        <w:shd w:val="clear" w:color="auto" w:fill="1F1F1F"/>
+        <w:spacing w:line="270" w:lineRule="atLeast"/>
+        <w:rPr>
+          <w:rFonts w:ascii="Menlo" w:hAnsi="Menlo" w:cs="Menlo"/>
+          <w:color w:val="CCCCCC"/>
+          <w:sz w:val="18"/>
+          <w:szCs w:val="18"/>
+        </w:rPr>
+      </w:pPr>
     </w:p>
     <w:p>
       <w:pPr>
@@ -24874,23 +24857,3947 @@
           <w:ilvl w:val="0"/>
           <w:numId w:val="42"/>
         </w:numPr>
-        <w:rPr>
-          <w:lang w:val="en-US"/>
-        </w:rPr>
-      </w:pPr>
-      <w:r>
-        <w:rPr>
-          <w:lang w:val="en-US"/>
-        </w:rPr>
-        <w:t xml:space="preserve">And lastly… I show how we can use one layer build as the source for a next layer in </w:t>
+        <w:shd w:val="clear" w:color="auto" w:fill="1F1F1F"/>
+        <w:spacing w:line="270" w:lineRule="atLeast"/>
+        <w:rPr>
+          <w:rFonts w:ascii="Menlo" w:hAnsi="Menlo" w:cs="Menlo"/>
+          <w:color w:val="CCCCCC"/>
+          <w:sz w:val="18"/>
+          <w:szCs w:val="18"/>
+        </w:rPr>
+      </w:pPr>
+      <w:r>
+        <w:rPr>
+          <w:rFonts w:ascii="Menlo" w:hAnsi="Menlo" w:cs="Menlo"/>
+          <w:color w:val="C586C0"/>
+          <w:sz w:val="18"/>
+          <w:szCs w:val="18"/>
+        </w:rPr>
+        <w:t>ENV</w:t>
+      </w:r>
+      <w:r>
+        <w:rPr>
+          <w:rFonts w:ascii="Menlo" w:hAnsi="Menlo" w:cs="Menlo"/>
+          <w:color w:val="CCCCCC"/>
+          <w:sz w:val="18"/>
+          <w:szCs w:val="18"/>
+        </w:rPr>
+        <w:t xml:space="preserve"> </w:t>
+      </w:r>
+      <w:r>
+        <w:rPr>
+          <w:rFonts w:ascii="Menlo" w:hAnsi="Menlo" w:cs="Menlo"/>
+          <w:color w:val="9CDCFE"/>
+          <w:sz w:val="18"/>
+          <w:szCs w:val="18"/>
+        </w:rPr>
+        <w:t>GOPROXY</w:t>
+      </w:r>
+      <w:r>
+        <w:rPr>
+          <w:rFonts w:ascii="Menlo" w:hAnsi="Menlo" w:cs="Menlo"/>
+          <w:color w:val="D4D4D4"/>
+          <w:sz w:val="18"/>
+          <w:szCs w:val="18"/>
+        </w:rPr>
+        <w:t>=</w:t>
+      </w:r>
+      <w:r>
+        <w:rPr>
+          <w:rFonts w:ascii="Menlo" w:hAnsi="Menlo" w:cs="Menlo"/>
+          <w:color w:val="9CDCFE"/>
+          <w:sz w:val="18"/>
+          <w:szCs w:val="18"/>
+        </w:rPr>
+        <w:t>https://proxy.golang.org,direct</w:t>
+      </w:r>
+    </w:p>
+    <w:p>
+      <w:pPr>
+        <w:pStyle w:val="ListParagraph"/>
+        <w:numPr>
+          <w:ilvl w:val="0"/>
+          <w:numId w:val="42"/>
+        </w:numPr>
+        <w:shd w:val="clear" w:color="auto" w:fill="1F1F1F"/>
+        <w:spacing w:line="270" w:lineRule="atLeast"/>
+        <w:rPr>
+          <w:rFonts w:ascii="Menlo" w:hAnsi="Menlo" w:cs="Menlo"/>
+          <w:color w:val="CCCCCC"/>
+          <w:sz w:val="18"/>
+          <w:szCs w:val="18"/>
+        </w:rPr>
+      </w:pPr>
+      <w:r>
+        <w:rPr>
+          <w:rFonts w:ascii="Menlo" w:hAnsi="Menlo" w:cs="Menlo"/>
+          <w:color w:val="C586C0"/>
+          <w:sz w:val="18"/>
+          <w:szCs w:val="18"/>
+        </w:rPr>
+        <w:t>ENV</w:t>
+      </w:r>
+      <w:r>
+        <w:rPr>
+          <w:rFonts w:ascii="Menlo" w:hAnsi="Menlo" w:cs="Menlo"/>
+          <w:color w:val="CCCCCC"/>
+          <w:sz w:val="18"/>
+          <w:szCs w:val="18"/>
+        </w:rPr>
+        <w:t xml:space="preserve"> </w:t>
+      </w:r>
+      <w:r>
+        <w:rPr>
+          <w:rFonts w:ascii="Menlo" w:hAnsi="Menlo" w:cs="Menlo"/>
+          <w:color w:val="9CDCFE"/>
+          <w:sz w:val="18"/>
+          <w:szCs w:val="18"/>
+        </w:rPr>
+        <w:t>GOSUMDB</w:t>
+      </w:r>
+      <w:r>
+        <w:rPr>
+          <w:rFonts w:ascii="Menlo" w:hAnsi="Menlo" w:cs="Menlo"/>
+          <w:color w:val="D4D4D4"/>
+          <w:sz w:val="18"/>
+          <w:szCs w:val="18"/>
+        </w:rPr>
+        <w:t>=</w:t>
+      </w:r>
+      <w:r>
+        <w:rPr>
+          <w:rFonts w:ascii="Menlo" w:hAnsi="Menlo" w:cs="Menlo"/>
+          <w:color w:val="9CDCFE"/>
+          <w:sz w:val="18"/>
+          <w:szCs w:val="18"/>
+        </w:rPr>
+        <w:t>sum.golang.org</w:t>
+      </w:r>
+    </w:p>
+    <w:p>
+      <w:pPr>
+        <w:pStyle w:val="ListParagraph"/>
+        <w:numPr>
+          <w:ilvl w:val="0"/>
+          <w:numId w:val="42"/>
+        </w:numPr>
+        <w:shd w:val="clear" w:color="auto" w:fill="1F1F1F"/>
+        <w:spacing w:line="270" w:lineRule="atLeast"/>
+        <w:rPr>
+          <w:rFonts w:ascii="Menlo" w:hAnsi="Menlo" w:cs="Menlo"/>
+          <w:color w:val="CCCCCC"/>
+          <w:sz w:val="18"/>
+          <w:szCs w:val="18"/>
+        </w:rPr>
+      </w:pPr>
+    </w:p>
+    <w:p>
+      <w:pPr>
+        <w:pStyle w:val="ListParagraph"/>
+        <w:numPr>
+          <w:ilvl w:val="0"/>
+          <w:numId w:val="42"/>
+        </w:numPr>
+        <w:shd w:val="clear" w:color="auto" w:fill="1F1F1F"/>
+        <w:spacing w:line="270" w:lineRule="atLeast"/>
+        <w:rPr>
+          <w:rFonts w:ascii="Menlo" w:hAnsi="Menlo" w:cs="Menlo"/>
+          <w:color w:val="CCCCCC"/>
+          <w:sz w:val="18"/>
+          <w:szCs w:val="18"/>
+        </w:rPr>
+      </w:pPr>
+      <w:r>
+        <w:rPr>
+          <w:rFonts w:ascii="Menlo" w:hAnsi="Menlo" w:cs="Menlo"/>
+          <w:color w:val="C586C0"/>
+          <w:sz w:val="18"/>
+          <w:szCs w:val="18"/>
+        </w:rPr>
+        <w:t>WORKDIR</w:t>
+      </w:r>
+      <w:r>
+        <w:rPr>
+          <w:rFonts w:ascii="Menlo" w:hAnsi="Menlo" w:cs="Menlo"/>
+          <w:color w:val="CCCCCC"/>
+          <w:sz w:val="18"/>
+          <w:szCs w:val="18"/>
+        </w:rPr>
+        <w:t xml:space="preserve"> </w:t>
+      </w:r>
+      <w:r>
+        <w:rPr>
+          <w:rFonts w:ascii="Menlo" w:hAnsi="Menlo" w:cs="Menlo"/>
+          <w:color w:val="9CDCFE"/>
+          <w:sz w:val="18"/>
+          <w:szCs w:val="18"/>
+        </w:rPr>
+        <w:t>/app</w:t>
+      </w:r>
+    </w:p>
+    <w:p>
+      <w:pPr>
+        <w:pStyle w:val="ListParagraph"/>
+        <w:numPr>
+          <w:ilvl w:val="0"/>
+          <w:numId w:val="42"/>
+        </w:numPr>
+        <w:shd w:val="clear" w:color="auto" w:fill="1F1F1F"/>
+        <w:spacing w:line="270" w:lineRule="atLeast"/>
+        <w:rPr>
+          <w:rFonts w:ascii="Menlo" w:hAnsi="Menlo" w:cs="Menlo"/>
+          <w:color w:val="CCCCCC"/>
+          <w:sz w:val="18"/>
+          <w:szCs w:val="18"/>
+        </w:rPr>
+      </w:pPr>
+    </w:p>
+    <w:p>
+      <w:pPr>
+        <w:pStyle w:val="ListParagraph"/>
+        <w:numPr>
+          <w:ilvl w:val="0"/>
+          <w:numId w:val="42"/>
+        </w:numPr>
+        <w:shd w:val="clear" w:color="auto" w:fill="1F1F1F"/>
+        <w:spacing w:line="270" w:lineRule="atLeast"/>
+        <w:rPr>
+          <w:rFonts w:ascii="Menlo" w:hAnsi="Menlo" w:cs="Menlo"/>
+          <w:color w:val="CCCCCC"/>
+          <w:sz w:val="18"/>
+          <w:szCs w:val="18"/>
+        </w:rPr>
+      </w:pPr>
+      <w:r>
+        <w:rPr>
+          <w:rFonts w:ascii="Menlo" w:hAnsi="Menlo" w:cs="Menlo"/>
+          <w:color w:val="C586C0"/>
+          <w:sz w:val="18"/>
+          <w:szCs w:val="18"/>
+        </w:rPr>
+        <w:t>COPY</w:t>
+      </w:r>
+      <w:r>
+        <w:rPr>
+          <w:rFonts w:ascii="Menlo" w:hAnsi="Menlo" w:cs="Menlo"/>
+          <w:color w:val="CCCCCC"/>
+          <w:sz w:val="18"/>
+          <w:szCs w:val="18"/>
+        </w:rPr>
+        <w:t xml:space="preserve"> </w:t>
+      </w:r>
+      <w:r>
+        <w:rPr>
+          <w:rFonts w:ascii="Menlo" w:hAnsi="Menlo" w:cs="Menlo"/>
+          <w:color w:val="9CDCFE"/>
+          <w:sz w:val="18"/>
+          <w:szCs w:val="18"/>
+        </w:rPr>
+        <w:t>go.mod</w:t>
+      </w:r>
+      <w:r>
+        <w:rPr>
+          <w:rFonts w:ascii="Menlo" w:hAnsi="Menlo" w:cs="Menlo"/>
+          <w:color w:val="CCCCCC"/>
+          <w:sz w:val="18"/>
+          <w:szCs w:val="18"/>
+        </w:rPr>
+        <w:t xml:space="preserve"> </w:t>
+      </w:r>
+      <w:r>
+        <w:rPr>
+          <w:rFonts w:ascii="Menlo" w:hAnsi="Menlo" w:cs="Menlo"/>
+          <w:color w:val="9CDCFE"/>
+          <w:sz w:val="18"/>
+          <w:szCs w:val="18"/>
+        </w:rPr>
+        <w:t>.</w:t>
+      </w:r>
+    </w:p>
+    <w:p>
+      <w:pPr>
+        <w:pStyle w:val="ListParagraph"/>
+        <w:numPr>
+          <w:ilvl w:val="0"/>
+          <w:numId w:val="42"/>
+        </w:numPr>
+        <w:shd w:val="clear" w:color="auto" w:fill="1F1F1F"/>
+        <w:spacing w:line="270" w:lineRule="atLeast"/>
+        <w:rPr>
+          <w:rFonts w:ascii="Menlo" w:hAnsi="Menlo" w:cs="Menlo"/>
+          <w:color w:val="CCCCCC"/>
+          <w:sz w:val="18"/>
+          <w:szCs w:val="18"/>
+        </w:rPr>
+      </w:pPr>
+      <w:r>
+        <w:rPr>
+          <w:rFonts w:ascii="Menlo" w:hAnsi="Menlo" w:cs="Menlo"/>
+          <w:color w:val="C586C0"/>
+          <w:sz w:val="18"/>
+          <w:szCs w:val="18"/>
+        </w:rPr>
+        <w:t>COPY</w:t>
+      </w:r>
+      <w:r>
+        <w:rPr>
+          <w:rFonts w:ascii="Menlo" w:hAnsi="Menlo" w:cs="Menlo"/>
+          <w:color w:val="CCCCCC"/>
+          <w:sz w:val="18"/>
+          <w:szCs w:val="18"/>
+        </w:rPr>
+        <w:t xml:space="preserve"> </w:t>
+      </w:r>
+      <w:proofErr w:type="spellStart"/>
+      <w:r>
+        <w:rPr>
+          <w:rFonts w:ascii="Menlo" w:hAnsi="Menlo" w:cs="Menlo"/>
+          <w:color w:val="9CDCFE"/>
+          <w:sz w:val="18"/>
+          <w:szCs w:val="18"/>
+        </w:rPr>
+        <w:t>go.sum</w:t>
+      </w:r>
+      <w:proofErr w:type="spellEnd"/>
+      <w:r>
+        <w:rPr>
+          <w:rFonts w:ascii="Menlo" w:hAnsi="Menlo" w:cs="Menlo"/>
+          <w:color w:val="CCCCCC"/>
+          <w:sz w:val="18"/>
+          <w:szCs w:val="18"/>
+        </w:rPr>
+        <w:t xml:space="preserve"> </w:t>
+      </w:r>
+      <w:r>
+        <w:rPr>
+          <w:rFonts w:ascii="Menlo" w:hAnsi="Menlo" w:cs="Menlo"/>
+          <w:color w:val="9CDCFE"/>
+          <w:sz w:val="18"/>
+          <w:szCs w:val="18"/>
+        </w:rPr>
+        <w:t>.</w:t>
+      </w:r>
+    </w:p>
+    <w:p>
+      <w:pPr>
+        <w:pStyle w:val="ListParagraph"/>
+        <w:numPr>
+          <w:ilvl w:val="0"/>
+          <w:numId w:val="42"/>
+        </w:numPr>
+        <w:shd w:val="clear" w:color="auto" w:fill="1F1F1F"/>
+        <w:spacing w:line="270" w:lineRule="atLeast"/>
+        <w:rPr>
+          <w:rFonts w:ascii="Menlo" w:hAnsi="Menlo" w:cs="Menlo"/>
+          <w:color w:val="CCCCCC"/>
+          <w:sz w:val="18"/>
+          <w:szCs w:val="18"/>
+        </w:rPr>
+      </w:pPr>
+      <w:r>
+        <w:rPr>
+          <w:rFonts w:ascii="Menlo" w:hAnsi="Menlo" w:cs="Menlo"/>
+          <w:color w:val="C586C0"/>
+          <w:sz w:val="18"/>
+          <w:szCs w:val="18"/>
+        </w:rPr>
+        <w:t>RUN</w:t>
+      </w:r>
+      <w:r>
+        <w:rPr>
+          <w:rFonts w:ascii="Menlo" w:hAnsi="Menlo" w:cs="Menlo"/>
+          <w:color w:val="CCCCCC"/>
+          <w:sz w:val="18"/>
+          <w:szCs w:val="18"/>
+        </w:rPr>
+        <w:t xml:space="preserve"> </w:t>
+      </w:r>
+      <w:r>
+        <w:rPr>
+          <w:rFonts w:ascii="Menlo" w:hAnsi="Menlo" w:cs="Menlo"/>
+          <w:color w:val="9CDCFE"/>
+          <w:sz w:val="18"/>
+          <w:szCs w:val="18"/>
+        </w:rPr>
+        <w:t>go</w:t>
+      </w:r>
+      <w:r>
+        <w:rPr>
+          <w:rFonts w:ascii="Menlo" w:hAnsi="Menlo" w:cs="Menlo"/>
+          <w:color w:val="CCCCCC"/>
+          <w:sz w:val="18"/>
+          <w:szCs w:val="18"/>
+        </w:rPr>
+        <w:t xml:space="preserve"> </w:t>
+      </w:r>
+      <w:r>
+        <w:rPr>
+          <w:rFonts w:ascii="Menlo" w:hAnsi="Menlo" w:cs="Menlo"/>
+          <w:color w:val="9CDCFE"/>
+          <w:sz w:val="18"/>
+          <w:szCs w:val="18"/>
+        </w:rPr>
+        <w:t>mod</w:t>
+      </w:r>
+      <w:r>
+        <w:rPr>
+          <w:rFonts w:ascii="Menlo" w:hAnsi="Menlo" w:cs="Menlo"/>
+          <w:color w:val="CCCCCC"/>
+          <w:sz w:val="18"/>
+          <w:szCs w:val="18"/>
+        </w:rPr>
+        <w:t xml:space="preserve"> </w:t>
+      </w:r>
+      <w:r>
+        <w:rPr>
+          <w:rFonts w:ascii="Menlo" w:hAnsi="Menlo" w:cs="Menlo"/>
+          <w:color w:val="9CDCFE"/>
+          <w:sz w:val="18"/>
+          <w:szCs w:val="18"/>
+        </w:rPr>
+        <w:t>download</w:t>
+      </w:r>
+    </w:p>
+    <w:p>
+      <w:pPr>
+        <w:pStyle w:val="ListParagraph"/>
+        <w:numPr>
+          <w:ilvl w:val="0"/>
+          <w:numId w:val="42"/>
+        </w:numPr>
+        <w:shd w:val="clear" w:color="auto" w:fill="1F1F1F"/>
+        <w:spacing w:line="270" w:lineRule="atLeast"/>
+        <w:rPr>
+          <w:rFonts w:ascii="Menlo" w:hAnsi="Menlo" w:cs="Menlo"/>
+          <w:color w:val="CCCCCC"/>
+          <w:sz w:val="18"/>
+          <w:szCs w:val="18"/>
+        </w:rPr>
+      </w:pPr>
+    </w:p>
+    <w:p>
+      <w:pPr>
+        <w:pStyle w:val="ListParagraph"/>
+        <w:numPr>
+          <w:ilvl w:val="0"/>
+          <w:numId w:val="42"/>
+        </w:numPr>
+        <w:shd w:val="clear" w:color="auto" w:fill="1F1F1F"/>
+        <w:spacing w:line="270" w:lineRule="atLeast"/>
+        <w:rPr>
+          <w:rFonts w:ascii="Menlo" w:hAnsi="Menlo" w:cs="Menlo"/>
+          <w:color w:val="CCCCCC"/>
+          <w:sz w:val="18"/>
+          <w:szCs w:val="18"/>
+        </w:rPr>
+      </w:pPr>
+      <w:r>
+        <w:rPr>
+          <w:rFonts w:ascii="Menlo" w:hAnsi="Menlo" w:cs="Menlo"/>
+          <w:color w:val="C586C0"/>
+          <w:sz w:val="18"/>
+          <w:szCs w:val="18"/>
+        </w:rPr>
+        <w:t>COPY</w:t>
+      </w:r>
+      <w:r>
+        <w:rPr>
+          <w:rFonts w:ascii="Menlo" w:hAnsi="Menlo" w:cs="Menlo"/>
+          <w:color w:val="CCCCCC"/>
+          <w:sz w:val="18"/>
+          <w:szCs w:val="18"/>
+        </w:rPr>
+        <w:t xml:space="preserve"> </w:t>
+      </w:r>
+      <w:proofErr w:type="spellStart"/>
+      <w:r>
+        <w:rPr>
+          <w:rFonts w:ascii="Menlo" w:hAnsi="Menlo" w:cs="Menlo"/>
+          <w:color w:val="9CDCFE"/>
+          <w:sz w:val="18"/>
+          <w:szCs w:val="18"/>
+        </w:rPr>
+        <w:t>cmd</w:t>
+      </w:r>
+      <w:proofErr w:type="spellEnd"/>
+      <w:r>
+        <w:rPr>
+          <w:rFonts w:ascii="Menlo" w:hAnsi="Menlo" w:cs="Menlo"/>
+          <w:color w:val="9CDCFE"/>
+          <w:sz w:val="18"/>
+          <w:szCs w:val="18"/>
+        </w:rPr>
+        <w:t>/</w:t>
+      </w:r>
+      <w:proofErr w:type="spellStart"/>
+      <w:r>
+        <w:rPr>
+          <w:rFonts w:ascii="Menlo" w:hAnsi="Menlo" w:cs="Menlo"/>
+          <w:color w:val="9CDCFE"/>
+          <w:sz w:val="18"/>
+          <w:szCs w:val="18"/>
+        </w:rPr>
+        <w:t>main.go</w:t>
+      </w:r>
+      <w:proofErr w:type="spellEnd"/>
+      <w:r>
+        <w:rPr>
+          <w:rFonts w:ascii="Menlo" w:hAnsi="Menlo" w:cs="Menlo"/>
+          <w:color w:val="CCCCCC"/>
+          <w:sz w:val="18"/>
+          <w:szCs w:val="18"/>
+        </w:rPr>
+        <w:t xml:space="preserve"> </w:t>
+      </w:r>
+      <w:r>
+        <w:rPr>
+          <w:rFonts w:ascii="Menlo" w:hAnsi="Menlo" w:cs="Menlo"/>
+          <w:color w:val="9CDCFE"/>
+          <w:sz w:val="18"/>
+          <w:szCs w:val="18"/>
+        </w:rPr>
+        <w:t>./</w:t>
+      </w:r>
+      <w:proofErr w:type="spellStart"/>
+      <w:r>
+        <w:rPr>
+          <w:rFonts w:ascii="Menlo" w:hAnsi="Menlo" w:cs="Menlo"/>
+          <w:color w:val="9CDCFE"/>
+          <w:sz w:val="18"/>
+          <w:szCs w:val="18"/>
+        </w:rPr>
+        <w:t>cmd</w:t>
+      </w:r>
+      <w:proofErr w:type="spellEnd"/>
+      <w:r>
+        <w:rPr>
+          <w:rFonts w:ascii="Menlo" w:hAnsi="Menlo" w:cs="Menlo"/>
+          <w:color w:val="9CDCFE"/>
+          <w:sz w:val="18"/>
+          <w:szCs w:val="18"/>
+        </w:rPr>
+        <w:t>/</w:t>
+      </w:r>
+    </w:p>
+    <w:p>
+      <w:pPr>
+        <w:pStyle w:val="ListParagraph"/>
+        <w:numPr>
+          <w:ilvl w:val="0"/>
+          <w:numId w:val="42"/>
+        </w:numPr>
+        <w:shd w:val="clear" w:color="auto" w:fill="1F1F1F"/>
+        <w:spacing w:line="270" w:lineRule="atLeast"/>
+        <w:rPr>
+          <w:rFonts w:ascii="Menlo" w:hAnsi="Menlo" w:cs="Menlo"/>
+          <w:color w:val="CCCCCC"/>
+          <w:sz w:val="18"/>
+          <w:szCs w:val="18"/>
+        </w:rPr>
+      </w:pPr>
+    </w:p>
+    <w:p>
+      <w:pPr>
+        <w:pStyle w:val="ListParagraph"/>
+        <w:numPr>
+          <w:ilvl w:val="0"/>
+          <w:numId w:val="42"/>
+        </w:numPr>
+        <w:shd w:val="clear" w:color="auto" w:fill="1F1F1F"/>
+        <w:spacing w:line="270" w:lineRule="atLeast"/>
+        <w:rPr>
+          <w:rFonts w:ascii="Menlo" w:hAnsi="Menlo" w:cs="Menlo"/>
+          <w:color w:val="CCCCCC"/>
+          <w:sz w:val="18"/>
+          <w:szCs w:val="18"/>
+        </w:rPr>
+      </w:pPr>
+      <w:r>
+        <w:rPr>
+          <w:rFonts w:ascii="Menlo" w:hAnsi="Menlo" w:cs="Menlo"/>
+          <w:color w:val="C586C0"/>
+          <w:sz w:val="18"/>
+          <w:szCs w:val="18"/>
+        </w:rPr>
+        <w:t>RUN</w:t>
+      </w:r>
+      <w:r>
+        <w:rPr>
+          <w:rFonts w:ascii="Menlo" w:hAnsi="Menlo" w:cs="Menlo"/>
+          <w:color w:val="CCCCCC"/>
+          <w:sz w:val="18"/>
+          <w:szCs w:val="18"/>
+        </w:rPr>
+        <w:t xml:space="preserve"> </w:t>
+      </w:r>
+      <w:r>
+        <w:rPr>
+          <w:rFonts w:ascii="Menlo" w:hAnsi="Menlo" w:cs="Menlo"/>
+          <w:color w:val="9CDCFE"/>
+          <w:sz w:val="18"/>
+          <w:szCs w:val="18"/>
+        </w:rPr>
+        <w:t>go</w:t>
+      </w:r>
+      <w:r>
+        <w:rPr>
+          <w:rFonts w:ascii="Menlo" w:hAnsi="Menlo" w:cs="Menlo"/>
+          <w:color w:val="CCCCCC"/>
+          <w:sz w:val="18"/>
+          <w:szCs w:val="18"/>
+        </w:rPr>
+        <w:t xml:space="preserve"> </w:t>
+      </w:r>
+      <w:r>
+        <w:rPr>
+          <w:rFonts w:ascii="Menlo" w:hAnsi="Menlo" w:cs="Menlo"/>
+          <w:color w:val="9CDCFE"/>
+          <w:sz w:val="18"/>
+          <w:szCs w:val="18"/>
+        </w:rPr>
+        <w:t>build</w:t>
+      </w:r>
+      <w:r>
+        <w:rPr>
+          <w:rFonts w:ascii="Menlo" w:hAnsi="Menlo" w:cs="Menlo"/>
+          <w:color w:val="CCCCCC"/>
+          <w:sz w:val="18"/>
+          <w:szCs w:val="18"/>
+        </w:rPr>
+        <w:t xml:space="preserve"> </w:t>
+      </w:r>
+      <w:r>
+        <w:rPr>
+          <w:rFonts w:ascii="Menlo" w:hAnsi="Menlo" w:cs="Menlo"/>
+          <w:color w:val="9CDCFE"/>
+          <w:sz w:val="18"/>
+          <w:szCs w:val="18"/>
+        </w:rPr>
+        <w:t>-v</w:t>
+      </w:r>
+      <w:r>
+        <w:rPr>
+          <w:rFonts w:ascii="Menlo" w:hAnsi="Menlo" w:cs="Menlo"/>
+          <w:color w:val="CCCCCC"/>
+          <w:sz w:val="18"/>
+          <w:szCs w:val="18"/>
+        </w:rPr>
+        <w:t xml:space="preserve"> </w:t>
+      </w:r>
+      <w:r>
+        <w:rPr>
+          <w:rFonts w:ascii="Menlo" w:hAnsi="Menlo" w:cs="Menlo"/>
+          <w:color w:val="9CDCFE"/>
+          <w:sz w:val="18"/>
+          <w:szCs w:val="18"/>
+        </w:rPr>
+        <w:t>-o</w:t>
+      </w:r>
+      <w:r>
+        <w:rPr>
+          <w:rFonts w:ascii="Menlo" w:hAnsi="Menlo" w:cs="Menlo"/>
+          <w:color w:val="CCCCCC"/>
+          <w:sz w:val="18"/>
+          <w:szCs w:val="18"/>
+        </w:rPr>
+        <w:t xml:space="preserve"> </w:t>
+      </w:r>
+      <w:r>
+        <w:rPr>
+          <w:rFonts w:ascii="Menlo" w:hAnsi="Menlo" w:cs="Menlo"/>
+          <w:color w:val="9CDCFE"/>
+          <w:sz w:val="18"/>
+          <w:szCs w:val="18"/>
+        </w:rPr>
+        <w:t>./app/main</w:t>
+      </w:r>
+      <w:r>
+        <w:rPr>
+          <w:rFonts w:ascii="Menlo" w:hAnsi="Menlo" w:cs="Menlo"/>
+          <w:color w:val="CCCCCC"/>
+          <w:sz w:val="18"/>
+          <w:szCs w:val="18"/>
+        </w:rPr>
+        <w:t xml:space="preserve"> </w:t>
+      </w:r>
+      <w:r>
+        <w:rPr>
+          <w:rFonts w:ascii="Menlo" w:hAnsi="Menlo" w:cs="Menlo"/>
+          <w:color w:val="9CDCFE"/>
+          <w:sz w:val="18"/>
+          <w:szCs w:val="18"/>
+        </w:rPr>
+        <w:t>./</w:t>
+      </w:r>
+      <w:proofErr w:type="spellStart"/>
+      <w:r>
+        <w:rPr>
+          <w:rFonts w:ascii="Menlo" w:hAnsi="Menlo" w:cs="Menlo"/>
+          <w:color w:val="9CDCFE"/>
+          <w:sz w:val="18"/>
+          <w:szCs w:val="18"/>
+        </w:rPr>
+        <w:t>cmd</w:t>
+      </w:r>
+      <w:proofErr w:type="spellEnd"/>
+      <w:r>
+        <w:rPr>
+          <w:rFonts w:ascii="Menlo" w:hAnsi="Menlo" w:cs="Menlo"/>
+          <w:color w:val="9CDCFE"/>
+          <w:sz w:val="18"/>
+          <w:szCs w:val="18"/>
+        </w:rPr>
+        <w:t>/</w:t>
+      </w:r>
+      <w:proofErr w:type="spellStart"/>
+      <w:r>
+        <w:rPr>
+          <w:rFonts w:ascii="Menlo" w:hAnsi="Menlo" w:cs="Menlo"/>
+          <w:color w:val="9CDCFE"/>
+          <w:sz w:val="18"/>
+          <w:szCs w:val="18"/>
+        </w:rPr>
+        <w:t>main.go</w:t>
+      </w:r>
+      <w:proofErr w:type="spellEnd"/>
+    </w:p>
+    <w:p>
+      <w:pPr>
+        <w:pStyle w:val="ListParagraph"/>
+        <w:numPr>
+          <w:ilvl w:val="0"/>
+          <w:numId w:val="42"/>
+        </w:numPr>
+        <w:shd w:val="clear" w:color="auto" w:fill="1F1F1F"/>
+        <w:spacing w:line="270" w:lineRule="atLeast"/>
+        <w:rPr>
+          <w:rFonts w:ascii="Menlo" w:hAnsi="Menlo" w:cs="Menlo"/>
+          <w:color w:val="CCCCCC"/>
+          <w:sz w:val="18"/>
+          <w:szCs w:val="18"/>
+        </w:rPr>
+      </w:pPr>
+    </w:p>
+    <w:p>
+      <w:pPr>
+        <w:pStyle w:val="ListParagraph"/>
+        <w:numPr>
+          <w:ilvl w:val="0"/>
+          <w:numId w:val="42"/>
+        </w:numPr>
+        <w:shd w:val="clear" w:color="auto" w:fill="1F1F1F"/>
+        <w:spacing w:line="270" w:lineRule="atLeast"/>
+        <w:rPr>
+          <w:rFonts w:ascii="Menlo" w:hAnsi="Menlo" w:cs="Menlo"/>
+          <w:color w:val="CCCCCC"/>
+          <w:sz w:val="18"/>
+          <w:szCs w:val="18"/>
+        </w:rPr>
+      </w:pPr>
+      <w:r>
+        <w:rPr>
+          <w:rFonts w:ascii="Menlo" w:hAnsi="Menlo" w:cs="Menlo"/>
+          <w:color w:val="C586C0"/>
+          <w:sz w:val="18"/>
+          <w:szCs w:val="18"/>
+        </w:rPr>
+        <w:t>LABEL</w:t>
+      </w:r>
+      <w:r>
+        <w:rPr>
+          <w:rFonts w:ascii="Menlo" w:hAnsi="Menlo" w:cs="Menlo"/>
+          <w:color w:val="CCCCCC"/>
+          <w:sz w:val="18"/>
+          <w:szCs w:val="18"/>
+        </w:rPr>
+        <w:t xml:space="preserve"> </w:t>
+      </w:r>
+      <w:r>
+        <w:rPr>
+          <w:rFonts w:ascii="Menlo" w:hAnsi="Menlo" w:cs="Menlo"/>
+          <w:color w:val="9CDCFE"/>
+          <w:sz w:val="18"/>
+          <w:szCs w:val="18"/>
+        </w:rPr>
+        <w:t>Author=</w:t>
+      </w:r>
+      <w:r>
+        <w:rPr>
+          <w:rFonts w:ascii="Menlo" w:hAnsi="Menlo" w:cs="Menlo"/>
+          <w:color w:val="CE9178"/>
+          <w:sz w:val="18"/>
+          <w:szCs w:val="18"/>
+        </w:rPr>
+        <w:t>"George Leonard (georgelza@gmail.com)"</w:t>
+      </w:r>
+    </w:p>
+    <w:p>
+      <w:pPr>
+        <w:pStyle w:val="ListParagraph"/>
+        <w:numPr>
+          <w:ilvl w:val="0"/>
+          <w:numId w:val="42"/>
+        </w:numPr>
+        <w:shd w:val="clear" w:color="auto" w:fill="1F1F1F"/>
+        <w:spacing w:line="270" w:lineRule="atLeast"/>
+        <w:rPr>
+          <w:rFonts w:ascii="Menlo" w:hAnsi="Menlo" w:cs="Menlo"/>
+          <w:color w:val="CCCCCC"/>
+          <w:sz w:val="18"/>
+          <w:szCs w:val="18"/>
+        </w:rPr>
+      </w:pPr>
+    </w:p>
+    <w:p>
+      <w:pPr>
+        <w:pStyle w:val="ListParagraph"/>
+        <w:numPr>
+          <w:ilvl w:val="0"/>
+          <w:numId w:val="42"/>
+        </w:numPr>
+        <w:shd w:val="clear" w:color="auto" w:fill="1F1F1F"/>
+        <w:spacing w:line="270" w:lineRule="atLeast"/>
+        <w:rPr>
+          <w:rFonts w:ascii="Menlo" w:hAnsi="Menlo" w:cs="Menlo"/>
+          <w:color w:val="CCCCCC"/>
+          <w:sz w:val="18"/>
+          <w:szCs w:val="18"/>
+        </w:rPr>
+      </w:pPr>
+      <w:r>
+        <w:rPr>
+          <w:rFonts w:ascii="Menlo" w:hAnsi="Menlo" w:cs="Menlo"/>
+          <w:color w:val="C586C0"/>
+          <w:sz w:val="18"/>
+          <w:szCs w:val="18"/>
+        </w:rPr>
+        <w:t>CMD</w:t>
+      </w:r>
+      <w:r>
+        <w:rPr>
+          <w:rFonts w:ascii="Menlo" w:hAnsi="Menlo" w:cs="Menlo"/>
+          <w:color w:val="CCCCCC"/>
+          <w:sz w:val="18"/>
+          <w:szCs w:val="18"/>
+        </w:rPr>
+        <w:t xml:space="preserve"> </w:t>
+      </w:r>
+      <w:r>
+        <w:rPr>
+          <w:rFonts w:ascii="Menlo" w:hAnsi="Menlo" w:cs="Menlo"/>
+          <w:color w:val="9CDCFE"/>
+          <w:sz w:val="18"/>
+          <w:szCs w:val="18"/>
+        </w:rPr>
+        <w:t>[</w:t>
+      </w:r>
+      <w:r>
+        <w:rPr>
+          <w:rFonts w:ascii="Menlo" w:hAnsi="Menlo" w:cs="Menlo"/>
+          <w:color w:val="CE9178"/>
+          <w:sz w:val="18"/>
+          <w:szCs w:val="18"/>
+        </w:rPr>
+        <w:t>"/app/main"</w:t>
+      </w:r>
+      <w:r>
+        <w:rPr>
+          <w:rFonts w:ascii="Menlo" w:hAnsi="Menlo" w:cs="Menlo"/>
+          <w:color w:val="9CDCFE"/>
+          <w:sz w:val="18"/>
+          <w:szCs w:val="18"/>
+        </w:rPr>
+        <w:t>]</w:t>
+      </w:r>
+    </w:p>
+    <w:p>
+      <w:pPr>
+        <w:pStyle w:val="ListParagraph"/>
+        <w:numPr>
+          <w:ilvl w:val="0"/>
+          <w:numId w:val="42"/>
+        </w:numPr>
+        <w:shd w:val="clear" w:color="auto" w:fill="1F1F1F"/>
+        <w:spacing w:line="270" w:lineRule="atLeast"/>
+        <w:rPr>
+          <w:rFonts w:ascii="Menlo" w:hAnsi="Menlo" w:cs="Menlo"/>
+          <w:color w:val="CCCCCC"/>
+          <w:sz w:val="18"/>
+          <w:szCs w:val="18"/>
+        </w:rPr>
+      </w:pPr>
+    </w:p>
+    <w:p>
+      <w:pPr>
+        <w:rPr>
+          <w:rFonts w:ascii="Courier New" w:hAnsi="Courier New" w:cs="Courier New"/>
+          <w:lang w:val="en-US"/>
+        </w:rPr>
+      </w:pPr>
+    </w:p>
+    <w:p>
+      <w:pPr>
+        <w:rPr>
+          <w:rFonts w:ascii="Courier New" w:hAnsi="Courier New" w:cs="Courier New"/>
+          <w:lang w:val="en-US"/>
+        </w:rPr>
+      </w:pPr>
+    </w:p>
+    <w:p>
+      <w:pPr>
+        <w:pStyle w:val="ListParagraph"/>
+        <w:numPr>
+          <w:ilvl w:val="0"/>
+          <w:numId w:val="42"/>
+        </w:numPr>
+        <w:rPr>
+          <w:lang w:val="en-US"/>
+        </w:rPr>
+      </w:pPr>
+      <w:r>
+        <w:rPr>
+          <w:lang w:val="en-US"/>
+        </w:rPr>
+        <w:t>Next,</w:t>
+      </w:r>
+      <w:r>
+        <w:rPr>
+          <w:lang w:val="en-US"/>
+        </w:rPr>
+        <w:t xml:space="preserve"> we go to 2 stages, but still using same base image for each stage.</w:t>
+      </w:r>
+    </w:p>
+    <w:p>
+      <w:pPr>
+        <w:pStyle w:val="ListParagraph"/>
+        <w:rPr>
+          <w:lang w:val="en-US"/>
+        </w:rPr>
+      </w:pPr>
+    </w:p>
+    <w:p>
+      <w:pPr>
+        <w:pStyle w:val="ListParagraph"/>
+        <w:rPr>
+          <w:lang w:val="en-US"/>
+        </w:rPr>
+      </w:pPr>
+      <w:r>
+        <w:rPr>
+          <w:lang w:val="en-US"/>
+        </w:rPr>
+        <w:t>Note here, we start each layer fresh, with the same original source image.</w:t>
+      </w:r>
+    </w:p>
+    <w:p>
+      <w:pPr>
+        <w:pStyle w:val="ListParagraph"/>
+        <w:rPr>
+          <w:lang w:val="en-US"/>
+        </w:rPr>
+      </w:pPr>
+    </w:p>
+    <w:p>
+      <w:pPr>
+        <w:pStyle w:val="ListParagraph"/>
+        <w:rPr>
+          <w:lang w:val="en-US"/>
+        </w:rPr>
+      </w:pPr>
+      <w:r>
+        <w:rPr>
+          <w:lang w:val="en-US"/>
+        </w:rPr>
+        <w:t>During the 2</w:t>
+      </w:r>
+      <w:r>
+        <w:rPr>
+          <w:vertAlign w:val="superscript"/>
+          <w:lang w:val="en-US"/>
+        </w:rPr>
+        <w:t>nd</w:t>
+      </w:r>
+      <w:r>
+        <w:rPr>
+          <w:lang w:val="en-US"/>
+        </w:rPr>
+        <w:t xml:space="preserve"> stage we use the </w:t>
       </w:r>
       <w:r>
         <w:rPr>
           <w:rFonts w:ascii="Courier New" w:eastAsia="Times New Roman" w:hAnsi="Courier New" w:cs="Courier New"/>
           <w:lang w:val="en-US"/>
         </w:rPr>
+        <w:t>COPY –FROM=build /app/</w:t>
+      </w:r>
+      <w:proofErr w:type="gramStart"/>
+      <w:r>
+        <w:rPr>
+          <w:rFonts w:ascii="Courier New" w:eastAsia="Times New Roman" w:hAnsi="Courier New" w:cs="Courier New"/>
+          <w:lang w:val="en-US"/>
+        </w:rPr>
+        <w:t>main .</w:t>
+      </w:r>
+      <w:proofErr w:type="gramEnd"/>
+      <w:r>
+        <w:rPr>
+          <w:rFonts w:ascii="Courier New" w:eastAsia="Times New Roman" w:hAnsi="Courier New" w:cs="Courier New"/>
+          <w:lang w:val="en-US"/>
+        </w:rPr>
+        <w:t xml:space="preserve"> to</w:t>
+      </w:r>
+      <w:r>
+        <w:rPr>
+          <w:lang w:val="en-US"/>
+        </w:rPr>
+        <w:t xml:space="preserve"> copy the compiled binary from the builder layer into the production layer into our </w:t>
+      </w:r>
+      <w:r>
+        <w:rPr>
+          <w:rFonts w:ascii="Courier New" w:eastAsia="Times New Roman" w:hAnsi="Courier New" w:cs="Courier New"/>
+          <w:lang w:val="en-US"/>
+        </w:rPr>
+        <w:t>WORKDIR</w:t>
+      </w:r>
+      <w:r>
+        <w:rPr>
+          <w:lang w:val="en-US"/>
+        </w:rPr>
+        <w:t xml:space="preserve"> location. </w:t>
+      </w:r>
+    </w:p>
+    <w:p>
+      <w:pPr>
+        <w:pStyle w:val="ListParagraph"/>
+        <w:rPr>
+          <w:lang w:val="en-US"/>
+        </w:rPr>
+      </w:pPr>
+    </w:p>
+    <w:p>
+      <w:pPr>
+        <w:pStyle w:val="ListParagraph"/>
+        <w:rPr>
+          <w:lang w:val="en-US"/>
+        </w:rPr>
+      </w:pPr>
+      <w:r>
+        <w:rPr>
+          <w:lang w:val="en-US"/>
+        </w:rPr>
+        <w:t xml:space="preserve">For this </w:t>
+      </w:r>
+      <w:proofErr w:type="gramStart"/>
+      <w:r>
+        <w:rPr>
+          <w:lang w:val="en-US"/>
+        </w:rPr>
+        <w:t>example</w:t>
+      </w:r>
+      <w:proofErr w:type="gramEnd"/>
+      <w:r>
+        <w:rPr>
+          <w:lang w:val="en-US"/>
+        </w:rPr>
+        <w:t xml:space="preserve"> I simply reused the same </w:t>
+      </w:r>
+      <w:proofErr w:type="spellStart"/>
+      <w:r>
+        <w:rPr>
+          <w:lang w:val="en-US"/>
+        </w:rPr>
+        <w:t>golang</w:t>
+      </w:r>
+      <w:proofErr w:type="spellEnd"/>
+      <w:r>
+        <w:rPr>
+          <w:lang w:val="en-US"/>
+        </w:rPr>
+        <w:t xml:space="preserve"> source image.</w:t>
+      </w:r>
+    </w:p>
+    <w:p>
+      <w:pPr>
+        <w:pStyle w:val="ListParagraph"/>
+        <w:rPr>
+          <w:lang w:val="en-US"/>
+        </w:rPr>
+      </w:pPr>
+    </w:p>
+    <w:p>
+      <w:pPr>
+        <w:pStyle w:val="ListParagraph"/>
+        <w:jc w:val="center"/>
+        <w:rPr>
+          <w:lang w:val="en-US"/>
+        </w:rPr>
+      </w:pPr>
+      <w:r>
+        <w:rPr>
+          <w:noProof/>
+          <w:lang w:val="en-US"/>
+        </w:rPr>
+        <w:lastRenderedPageBreak/>
+        <w:drawing>
+          <wp:inline distT="0" distB="0" distL="0" distR="0" wp14:anchorId="68EC7844" wp14:editId="43BF64BF">
+            <wp:extent cx="4182893" cy="1867363"/>
+            <wp:effectExtent l="0" t="0" r="0" b="0"/>
+            <wp:docPr id="1491578955" name="Picture 2"/>
+            <wp:cNvGraphicFramePr>
+              <a:graphicFrameLocks xmlns:a="http://schemas.openxmlformats.org/drawingml/2006/main" noChangeAspect="1"/>
+            </wp:cNvGraphicFramePr>
+            <a:graphic xmlns:a="http://schemas.openxmlformats.org/drawingml/2006/main">
+              <a:graphicData uri="http://schemas.openxmlformats.org/drawingml/2006/picture">
+                <pic:pic xmlns:pic="http://schemas.openxmlformats.org/drawingml/2006/picture">
+                  <pic:nvPicPr>
+                    <pic:cNvPr id="1491578955" name="Picture 1491578955"/>
+                    <pic:cNvPicPr/>
+                  </pic:nvPicPr>
+                  <pic:blipFill>
+                    <a:blip r:embed="rId39">
+                      <a:extLst>
+                        <a:ext uri="{28A0092B-C50C-407E-A947-70E740481C1C}">
+                          <a14:useLocalDpi xmlns:a14="http://schemas.microsoft.com/office/drawing/2010/main" val="0"/>
+                        </a:ext>
+                      </a:extLst>
+                    </a:blip>
+                    <a:stretch>
+                      <a:fillRect/>
+                    </a:stretch>
+                  </pic:blipFill>
+                  <pic:spPr>
+                    <a:xfrm>
+                      <a:off x="0" y="0"/>
+                      <a:ext cx="4221677" cy="1884677"/>
+                    </a:xfrm>
+                    <a:prstGeom prst="rect">
+                      <a:avLst/>
+                    </a:prstGeom>
+                  </pic:spPr>
+                </pic:pic>
+              </a:graphicData>
+            </a:graphic>
+          </wp:inline>
+        </w:drawing>
+      </w:r>
+    </w:p>
+    <w:p>
+      <w:pPr>
+        <w:rPr>
+          <w:lang w:val="en-US"/>
+        </w:rPr>
+      </w:pPr>
+    </w:p>
+    <w:p>
+      <w:pPr>
+        <w:pStyle w:val="ListParagraph"/>
+        <w:numPr>
+          <w:ilvl w:val="0"/>
+          <w:numId w:val="42"/>
+        </w:numPr>
+        <w:shd w:val="clear" w:color="auto" w:fill="1F1F1F"/>
+        <w:spacing w:line="270" w:lineRule="atLeast"/>
+        <w:rPr>
+          <w:rFonts w:ascii="Menlo" w:hAnsi="Menlo" w:cs="Menlo"/>
+          <w:color w:val="CCCCCC"/>
+          <w:sz w:val="18"/>
+          <w:szCs w:val="18"/>
+        </w:rPr>
+      </w:pPr>
+      <w:r>
+        <w:rPr>
+          <w:rFonts w:ascii="Menlo" w:hAnsi="Menlo" w:cs="Menlo"/>
+          <w:color w:val="CCCCCC"/>
+          <w:sz w:val="18"/>
+          <w:szCs w:val="18"/>
+        </w:rPr>
+        <w:t>FROM golang:1.22 AS builder</w:t>
+      </w:r>
+    </w:p>
+    <w:p>
+      <w:pPr>
+        <w:pStyle w:val="ListParagraph"/>
+        <w:numPr>
+          <w:ilvl w:val="0"/>
+          <w:numId w:val="42"/>
+        </w:numPr>
+        <w:shd w:val="clear" w:color="auto" w:fill="1F1F1F"/>
+        <w:spacing w:line="270" w:lineRule="atLeast"/>
+        <w:rPr>
+          <w:rFonts w:ascii="Menlo" w:hAnsi="Menlo" w:cs="Menlo"/>
+          <w:color w:val="CCCCCC"/>
+          <w:sz w:val="18"/>
+          <w:szCs w:val="18"/>
+        </w:rPr>
+      </w:pPr>
+    </w:p>
+    <w:p>
+      <w:pPr>
+        <w:pStyle w:val="ListParagraph"/>
+        <w:numPr>
+          <w:ilvl w:val="0"/>
+          <w:numId w:val="42"/>
+        </w:numPr>
+        <w:shd w:val="clear" w:color="auto" w:fill="1F1F1F"/>
+        <w:spacing w:line="270" w:lineRule="atLeast"/>
+        <w:rPr>
+          <w:rFonts w:ascii="Menlo" w:hAnsi="Menlo" w:cs="Menlo"/>
+          <w:color w:val="CCCCCC"/>
+          <w:sz w:val="18"/>
+          <w:szCs w:val="18"/>
+        </w:rPr>
+      </w:pPr>
+      <w:r>
+        <w:rPr>
+          <w:rFonts w:ascii="Menlo" w:hAnsi="Menlo" w:cs="Menlo"/>
+          <w:color w:val="CCCCCC"/>
+          <w:sz w:val="18"/>
+          <w:szCs w:val="18"/>
+        </w:rPr>
+        <w:t>ENV GOPROXY=https://proxy.golang.org,direct</w:t>
+      </w:r>
+    </w:p>
+    <w:p>
+      <w:pPr>
+        <w:pStyle w:val="ListParagraph"/>
+        <w:numPr>
+          <w:ilvl w:val="0"/>
+          <w:numId w:val="42"/>
+        </w:numPr>
+        <w:shd w:val="clear" w:color="auto" w:fill="1F1F1F"/>
+        <w:spacing w:line="270" w:lineRule="atLeast"/>
+        <w:rPr>
+          <w:rFonts w:ascii="Menlo" w:hAnsi="Menlo" w:cs="Menlo"/>
+          <w:color w:val="CCCCCC"/>
+          <w:sz w:val="18"/>
+          <w:szCs w:val="18"/>
+        </w:rPr>
+      </w:pPr>
+      <w:r>
+        <w:rPr>
+          <w:rFonts w:ascii="Menlo" w:hAnsi="Menlo" w:cs="Menlo"/>
+          <w:color w:val="CCCCCC"/>
+          <w:sz w:val="18"/>
+          <w:szCs w:val="18"/>
+        </w:rPr>
+        <w:t>ENV GOSUMDB=sum.golang.org</w:t>
+      </w:r>
+    </w:p>
+    <w:p>
+      <w:pPr>
+        <w:pStyle w:val="ListParagraph"/>
+        <w:numPr>
+          <w:ilvl w:val="0"/>
+          <w:numId w:val="42"/>
+        </w:numPr>
+        <w:shd w:val="clear" w:color="auto" w:fill="1F1F1F"/>
+        <w:spacing w:line="270" w:lineRule="atLeast"/>
+        <w:rPr>
+          <w:rFonts w:ascii="Menlo" w:hAnsi="Menlo" w:cs="Menlo"/>
+          <w:color w:val="CCCCCC"/>
+          <w:sz w:val="18"/>
+          <w:szCs w:val="18"/>
+        </w:rPr>
+      </w:pPr>
+    </w:p>
+    <w:p>
+      <w:pPr>
+        <w:pStyle w:val="ListParagraph"/>
+        <w:numPr>
+          <w:ilvl w:val="0"/>
+          <w:numId w:val="42"/>
+        </w:numPr>
+        <w:shd w:val="clear" w:color="auto" w:fill="1F1F1F"/>
+        <w:spacing w:line="270" w:lineRule="atLeast"/>
+        <w:rPr>
+          <w:rFonts w:ascii="Menlo" w:hAnsi="Menlo" w:cs="Menlo"/>
+          <w:color w:val="CCCCCC"/>
+          <w:sz w:val="18"/>
+          <w:szCs w:val="18"/>
+        </w:rPr>
+      </w:pPr>
+      <w:r>
+        <w:rPr>
+          <w:rFonts w:ascii="Menlo" w:hAnsi="Menlo" w:cs="Menlo"/>
+          <w:color w:val="CCCCCC"/>
+          <w:sz w:val="18"/>
+          <w:szCs w:val="18"/>
+        </w:rPr>
+        <w:t>WORKDIR /build</w:t>
+      </w:r>
+    </w:p>
+    <w:p>
+      <w:pPr>
+        <w:pStyle w:val="ListParagraph"/>
+        <w:numPr>
+          <w:ilvl w:val="0"/>
+          <w:numId w:val="42"/>
+        </w:numPr>
+        <w:shd w:val="clear" w:color="auto" w:fill="1F1F1F"/>
+        <w:spacing w:line="270" w:lineRule="atLeast"/>
+        <w:rPr>
+          <w:rFonts w:ascii="Menlo" w:hAnsi="Menlo" w:cs="Menlo"/>
+          <w:color w:val="CCCCCC"/>
+          <w:sz w:val="18"/>
+          <w:szCs w:val="18"/>
+        </w:rPr>
+      </w:pPr>
+    </w:p>
+    <w:p>
+      <w:pPr>
+        <w:pStyle w:val="ListParagraph"/>
+        <w:numPr>
+          <w:ilvl w:val="0"/>
+          <w:numId w:val="42"/>
+        </w:numPr>
+        <w:shd w:val="clear" w:color="auto" w:fill="1F1F1F"/>
+        <w:spacing w:line="270" w:lineRule="atLeast"/>
+        <w:rPr>
+          <w:rFonts w:ascii="Menlo" w:hAnsi="Menlo" w:cs="Menlo"/>
+          <w:color w:val="CCCCCC"/>
+          <w:sz w:val="18"/>
+          <w:szCs w:val="18"/>
+        </w:rPr>
+      </w:pPr>
+      <w:r>
+        <w:rPr>
+          <w:rFonts w:ascii="Menlo" w:hAnsi="Menlo" w:cs="Menlo"/>
+          <w:color w:val="CCCCCC"/>
+          <w:sz w:val="18"/>
+          <w:szCs w:val="18"/>
+        </w:rPr>
+        <w:t>COPY go.mod .</w:t>
+      </w:r>
+    </w:p>
+    <w:p>
+      <w:pPr>
+        <w:pStyle w:val="ListParagraph"/>
+        <w:numPr>
+          <w:ilvl w:val="0"/>
+          <w:numId w:val="42"/>
+        </w:numPr>
+        <w:shd w:val="clear" w:color="auto" w:fill="1F1F1F"/>
+        <w:spacing w:line="270" w:lineRule="atLeast"/>
+        <w:rPr>
+          <w:rFonts w:ascii="Menlo" w:hAnsi="Menlo" w:cs="Menlo"/>
+          <w:color w:val="CCCCCC"/>
+          <w:sz w:val="18"/>
+          <w:szCs w:val="18"/>
+        </w:rPr>
+      </w:pPr>
+      <w:r>
+        <w:rPr>
+          <w:rFonts w:ascii="Menlo" w:hAnsi="Menlo" w:cs="Menlo"/>
+          <w:color w:val="CCCCCC"/>
+          <w:sz w:val="18"/>
+          <w:szCs w:val="18"/>
+        </w:rPr>
+        <w:t xml:space="preserve">COPY </w:t>
+      </w:r>
+      <w:proofErr w:type="spellStart"/>
+      <w:r>
+        <w:rPr>
+          <w:rFonts w:ascii="Menlo" w:hAnsi="Menlo" w:cs="Menlo"/>
+          <w:color w:val="CCCCCC"/>
+          <w:sz w:val="18"/>
+          <w:szCs w:val="18"/>
+        </w:rPr>
+        <w:t>go.sum</w:t>
+      </w:r>
+      <w:proofErr w:type="spellEnd"/>
+      <w:r>
+        <w:rPr>
+          <w:rFonts w:ascii="Menlo" w:hAnsi="Menlo" w:cs="Menlo"/>
+          <w:color w:val="CCCCCC"/>
+          <w:sz w:val="18"/>
+          <w:szCs w:val="18"/>
+        </w:rPr>
+        <w:t xml:space="preserve"> .</w:t>
+      </w:r>
+    </w:p>
+    <w:p>
+      <w:pPr>
+        <w:pStyle w:val="ListParagraph"/>
+        <w:numPr>
+          <w:ilvl w:val="0"/>
+          <w:numId w:val="42"/>
+        </w:numPr>
+        <w:shd w:val="clear" w:color="auto" w:fill="1F1F1F"/>
+        <w:spacing w:line="270" w:lineRule="atLeast"/>
+        <w:rPr>
+          <w:rFonts w:ascii="Menlo" w:hAnsi="Menlo" w:cs="Menlo"/>
+          <w:color w:val="CCCCCC"/>
+          <w:sz w:val="18"/>
+          <w:szCs w:val="18"/>
+        </w:rPr>
+      </w:pPr>
+      <w:r>
+        <w:rPr>
+          <w:rFonts w:ascii="Menlo" w:hAnsi="Menlo" w:cs="Menlo"/>
+          <w:color w:val="CCCCCC"/>
+          <w:sz w:val="18"/>
+          <w:szCs w:val="18"/>
+        </w:rPr>
+        <w:t>RUN go mod download</w:t>
+      </w:r>
+    </w:p>
+    <w:p>
+      <w:pPr>
+        <w:pStyle w:val="ListParagraph"/>
+        <w:numPr>
+          <w:ilvl w:val="0"/>
+          <w:numId w:val="42"/>
+        </w:numPr>
+        <w:shd w:val="clear" w:color="auto" w:fill="1F1F1F"/>
+        <w:spacing w:line="270" w:lineRule="atLeast"/>
+        <w:rPr>
+          <w:rFonts w:ascii="Menlo" w:hAnsi="Menlo" w:cs="Menlo"/>
+          <w:color w:val="CCCCCC"/>
+          <w:sz w:val="18"/>
+          <w:szCs w:val="18"/>
+        </w:rPr>
+      </w:pPr>
+    </w:p>
+    <w:p>
+      <w:pPr>
+        <w:pStyle w:val="ListParagraph"/>
+        <w:numPr>
+          <w:ilvl w:val="0"/>
+          <w:numId w:val="42"/>
+        </w:numPr>
+        <w:shd w:val="clear" w:color="auto" w:fill="1F1F1F"/>
+        <w:spacing w:line="270" w:lineRule="atLeast"/>
+        <w:rPr>
+          <w:rFonts w:ascii="Menlo" w:hAnsi="Menlo" w:cs="Menlo"/>
+          <w:color w:val="CCCCCC"/>
+          <w:sz w:val="18"/>
+          <w:szCs w:val="18"/>
+        </w:rPr>
+      </w:pPr>
+      <w:r>
+        <w:rPr>
+          <w:rFonts w:ascii="Menlo" w:hAnsi="Menlo" w:cs="Menlo"/>
+          <w:color w:val="CCCCCC"/>
+          <w:sz w:val="18"/>
+          <w:szCs w:val="18"/>
+        </w:rPr>
+        <w:t xml:space="preserve">COPY </w:t>
+      </w:r>
+      <w:proofErr w:type="spellStart"/>
+      <w:r>
+        <w:rPr>
+          <w:rFonts w:ascii="Menlo" w:hAnsi="Menlo" w:cs="Menlo"/>
+          <w:color w:val="CCCCCC"/>
+          <w:sz w:val="18"/>
+          <w:szCs w:val="18"/>
+        </w:rPr>
+        <w:t>cmd</w:t>
+      </w:r>
+      <w:proofErr w:type="spellEnd"/>
+      <w:r>
+        <w:rPr>
+          <w:rFonts w:ascii="Menlo" w:hAnsi="Menlo" w:cs="Menlo"/>
+          <w:color w:val="CCCCCC"/>
+          <w:sz w:val="18"/>
+          <w:szCs w:val="18"/>
+        </w:rPr>
+        <w:t>/</w:t>
+      </w:r>
+      <w:proofErr w:type="spellStart"/>
+      <w:r>
+        <w:rPr>
+          <w:rFonts w:ascii="Menlo" w:hAnsi="Menlo" w:cs="Menlo"/>
+          <w:color w:val="CCCCCC"/>
+          <w:sz w:val="18"/>
+          <w:szCs w:val="18"/>
+        </w:rPr>
+        <w:t>main.go</w:t>
+      </w:r>
+      <w:proofErr w:type="spellEnd"/>
+      <w:r>
+        <w:rPr>
+          <w:rFonts w:ascii="Menlo" w:hAnsi="Menlo" w:cs="Menlo"/>
+          <w:color w:val="CCCCCC"/>
+          <w:sz w:val="18"/>
+          <w:szCs w:val="18"/>
+        </w:rPr>
+        <w:t xml:space="preserve"> .</w:t>
+      </w:r>
+    </w:p>
+    <w:p>
+      <w:pPr>
+        <w:pStyle w:val="ListParagraph"/>
+        <w:numPr>
+          <w:ilvl w:val="0"/>
+          <w:numId w:val="42"/>
+        </w:numPr>
+        <w:shd w:val="clear" w:color="auto" w:fill="1F1F1F"/>
+        <w:spacing w:line="270" w:lineRule="atLeast"/>
+        <w:rPr>
+          <w:rFonts w:ascii="Menlo" w:hAnsi="Menlo" w:cs="Menlo"/>
+          <w:color w:val="CCCCCC"/>
+          <w:sz w:val="18"/>
+          <w:szCs w:val="18"/>
+        </w:rPr>
+      </w:pPr>
+    </w:p>
+    <w:p>
+      <w:pPr>
+        <w:pStyle w:val="ListParagraph"/>
+        <w:numPr>
+          <w:ilvl w:val="0"/>
+          <w:numId w:val="42"/>
+        </w:numPr>
+        <w:shd w:val="clear" w:color="auto" w:fill="1F1F1F"/>
+        <w:spacing w:line="270" w:lineRule="atLeast"/>
+        <w:rPr>
+          <w:rFonts w:ascii="Menlo" w:hAnsi="Menlo" w:cs="Menlo"/>
+          <w:color w:val="CCCCCC"/>
+          <w:sz w:val="18"/>
+          <w:szCs w:val="18"/>
+        </w:rPr>
+      </w:pPr>
+      <w:r>
+        <w:rPr>
+          <w:rFonts w:ascii="Menlo" w:hAnsi="Menlo" w:cs="Menlo"/>
+          <w:color w:val="CCCCCC"/>
+          <w:sz w:val="18"/>
+          <w:szCs w:val="18"/>
+        </w:rPr>
+        <w:t>RUN go build -v -o ./main ./</w:t>
+      </w:r>
+      <w:proofErr w:type="spellStart"/>
+      <w:r>
+        <w:rPr>
+          <w:rFonts w:ascii="Menlo" w:hAnsi="Menlo" w:cs="Menlo"/>
+          <w:color w:val="CCCCCC"/>
+          <w:sz w:val="18"/>
+          <w:szCs w:val="18"/>
+        </w:rPr>
+        <w:t>main.go</w:t>
+      </w:r>
+      <w:proofErr w:type="spellEnd"/>
+    </w:p>
+    <w:p>
+      <w:pPr>
+        <w:pStyle w:val="ListParagraph"/>
+        <w:numPr>
+          <w:ilvl w:val="0"/>
+          <w:numId w:val="42"/>
+        </w:numPr>
+        <w:shd w:val="clear" w:color="auto" w:fill="1F1F1F"/>
+        <w:spacing w:line="270" w:lineRule="atLeast"/>
+        <w:rPr>
+          <w:rFonts w:ascii="Menlo" w:hAnsi="Menlo" w:cs="Menlo"/>
+          <w:color w:val="CCCCCC"/>
+          <w:sz w:val="18"/>
+          <w:szCs w:val="18"/>
+        </w:rPr>
+      </w:pPr>
+    </w:p>
+    <w:p>
+      <w:pPr>
+        <w:pStyle w:val="ListParagraph"/>
+        <w:numPr>
+          <w:ilvl w:val="0"/>
+          <w:numId w:val="42"/>
+        </w:numPr>
+        <w:shd w:val="clear" w:color="auto" w:fill="1F1F1F"/>
+        <w:spacing w:line="270" w:lineRule="atLeast"/>
+        <w:rPr>
+          <w:rFonts w:ascii="Menlo" w:hAnsi="Menlo" w:cs="Menlo"/>
+          <w:color w:val="CCCCCC"/>
+          <w:sz w:val="18"/>
+          <w:szCs w:val="18"/>
+        </w:rPr>
+      </w:pPr>
+      <w:r>
+        <w:rPr>
+          <w:rFonts w:ascii="Menlo" w:hAnsi="Menlo" w:cs="Menlo"/>
+          <w:color w:val="CCCCCC"/>
+          <w:sz w:val="18"/>
+          <w:szCs w:val="18"/>
+        </w:rPr>
+        <w:t>###########START NEW IMAGE###################</w:t>
+      </w:r>
+    </w:p>
+    <w:p>
+      <w:pPr>
+        <w:pStyle w:val="ListParagraph"/>
+        <w:numPr>
+          <w:ilvl w:val="0"/>
+          <w:numId w:val="42"/>
+        </w:numPr>
+        <w:shd w:val="clear" w:color="auto" w:fill="1F1F1F"/>
+        <w:spacing w:line="270" w:lineRule="atLeast"/>
+        <w:rPr>
+          <w:rFonts w:ascii="Menlo" w:hAnsi="Menlo" w:cs="Menlo"/>
+          <w:color w:val="CCCCCC"/>
+          <w:sz w:val="18"/>
+          <w:szCs w:val="18"/>
+        </w:rPr>
+      </w:pPr>
+      <w:r>
+        <w:rPr>
+          <w:rFonts w:ascii="Menlo" w:hAnsi="Menlo" w:cs="Menlo"/>
+          <w:color w:val="CCCCCC"/>
+          <w:sz w:val="18"/>
+          <w:szCs w:val="18"/>
+        </w:rPr>
+        <w:t>FROM golang:1.22 AS production</w:t>
+      </w:r>
+    </w:p>
+    <w:p>
+      <w:pPr>
+        <w:pStyle w:val="ListParagraph"/>
+        <w:numPr>
+          <w:ilvl w:val="0"/>
+          <w:numId w:val="42"/>
+        </w:numPr>
+        <w:shd w:val="clear" w:color="auto" w:fill="1F1F1F"/>
+        <w:spacing w:line="270" w:lineRule="atLeast"/>
+        <w:rPr>
+          <w:rFonts w:ascii="Menlo" w:hAnsi="Menlo" w:cs="Menlo"/>
+          <w:color w:val="CCCCCC"/>
+          <w:sz w:val="18"/>
+          <w:szCs w:val="18"/>
+        </w:rPr>
+      </w:pPr>
+    </w:p>
+    <w:p>
+      <w:pPr>
+        <w:pStyle w:val="ListParagraph"/>
+        <w:numPr>
+          <w:ilvl w:val="0"/>
+          <w:numId w:val="42"/>
+        </w:numPr>
+        <w:shd w:val="clear" w:color="auto" w:fill="1F1F1F"/>
+        <w:spacing w:line="270" w:lineRule="atLeast"/>
+        <w:rPr>
+          <w:rFonts w:ascii="Menlo" w:hAnsi="Menlo" w:cs="Menlo"/>
+          <w:color w:val="CCCCCC"/>
+          <w:sz w:val="18"/>
+          <w:szCs w:val="18"/>
+        </w:rPr>
+      </w:pPr>
+      <w:r>
+        <w:rPr>
+          <w:rFonts w:ascii="Menlo" w:hAnsi="Menlo" w:cs="Menlo"/>
+          <w:color w:val="CCCCCC"/>
+          <w:sz w:val="18"/>
+          <w:szCs w:val="18"/>
+        </w:rPr>
+        <w:t>LABEL Author="George Leonard (georgelza@gmail.com)"</w:t>
+      </w:r>
+    </w:p>
+    <w:p>
+      <w:pPr>
+        <w:pStyle w:val="ListParagraph"/>
+        <w:numPr>
+          <w:ilvl w:val="0"/>
+          <w:numId w:val="42"/>
+        </w:numPr>
+        <w:shd w:val="clear" w:color="auto" w:fill="1F1F1F"/>
+        <w:spacing w:line="270" w:lineRule="atLeast"/>
+        <w:rPr>
+          <w:rFonts w:ascii="Menlo" w:hAnsi="Menlo" w:cs="Menlo"/>
+          <w:color w:val="CCCCCC"/>
+          <w:sz w:val="18"/>
+          <w:szCs w:val="18"/>
+        </w:rPr>
+      </w:pPr>
+    </w:p>
+    <w:p>
+      <w:pPr>
+        <w:pStyle w:val="ListParagraph"/>
+        <w:numPr>
+          <w:ilvl w:val="0"/>
+          <w:numId w:val="42"/>
+        </w:numPr>
+        <w:shd w:val="clear" w:color="auto" w:fill="1F1F1F"/>
+        <w:spacing w:line="270" w:lineRule="atLeast"/>
+        <w:rPr>
+          <w:rFonts w:ascii="Menlo" w:hAnsi="Menlo" w:cs="Menlo"/>
+          <w:color w:val="CCCCCC"/>
+          <w:sz w:val="18"/>
+          <w:szCs w:val="18"/>
+        </w:rPr>
+      </w:pPr>
+      <w:r>
+        <w:rPr>
+          <w:rFonts w:ascii="Menlo" w:hAnsi="Menlo" w:cs="Menlo"/>
+          <w:color w:val="CCCCCC"/>
+          <w:sz w:val="18"/>
+          <w:szCs w:val="18"/>
+        </w:rPr>
+        <w:t>WORKDIR /app</w:t>
+      </w:r>
+    </w:p>
+    <w:p>
+      <w:pPr>
+        <w:pStyle w:val="ListParagraph"/>
+        <w:numPr>
+          <w:ilvl w:val="0"/>
+          <w:numId w:val="42"/>
+        </w:numPr>
+        <w:shd w:val="clear" w:color="auto" w:fill="1F1F1F"/>
+        <w:spacing w:line="270" w:lineRule="atLeast"/>
+        <w:rPr>
+          <w:rFonts w:ascii="Menlo" w:hAnsi="Menlo" w:cs="Menlo"/>
+          <w:color w:val="CCCCCC"/>
+          <w:sz w:val="18"/>
+          <w:szCs w:val="18"/>
+        </w:rPr>
+      </w:pPr>
+    </w:p>
+    <w:p>
+      <w:pPr>
+        <w:pStyle w:val="ListParagraph"/>
+        <w:numPr>
+          <w:ilvl w:val="0"/>
+          <w:numId w:val="42"/>
+        </w:numPr>
+        <w:shd w:val="clear" w:color="auto" w:fill="1F1F1F"/>
+        <w:spacing w:line="270" w:lineRule="atLeast"/>
+        <w:rPr>
+          <w:rFonts w:ascii="Menlo" w:hAnsi="Menlo" w:cs="Menlo"/>
+          <w:color w:val="CCCCCC"/>
+          <w:sz w:val="18"/>
+          <w:szCs w:val="18"/>
+        </w:rPr>
+      </w:pPr>
+      <w:r>
+        <w:rPr>
+          <w:rFonts w:ascii="Menlo" w:hAnsi="Menlo" w:cs="Menlo"/>
+          <w:color w:val="CCCCCC"/>
+          <w:sz w:val="18"/>
+          <w:szCs w:val="18"/>
+        </w:rPr>
+        <w:t>COPY --from=builder /build/main .</w:t>
+      </w:r>
+    </w:p>
+    <w:p>
+      <w:pPr>
+        <w:pStyle w:val="ListParagraph"/>
+        <w:numPr>
+          <w:ilvl w:val="0"/>
+          <w:numId w:val="42"/>
+        </w:numPr>
+        <w:shd w:val="clear" w:color="auto" w:fill="1F1F1F"/>
+        <w:spacing w:line="270" w:lineRule="atLeast"/>
+        <w:rPr>
+          <w:rFonts w:ascii="Menlo" w:hAnsi="Menlo" w:cs="Menlo"/>
+          <w:color w:val="CCCCCC"/>
+          <w:sz w:val="18"/>
+          <w:szCs w:val="18"/>
+        </w:rPr>
+      </w:pPr>
+    </w:p>
+    <w:p>
+      <w:pPr>
+        <w:pStyle w:val="ListParagraph"/>
+        <w:numPr>
+          <w:ilvl w:val="0"/>
+          <w:numId w:val="42"/>
+        </w:numPr>
+        <w:shd w:val="clear" w:color="auto" w:fill="1F1F1F"/>
+        <w:spacing w:line="270" w:lineRule="atLeast"/>
+        <w:rPr>
+          <w:rFonts w:ascii="Menlo" w:hAnsi="Menlo" w:cs="Menlo"/>
+          <w:color w:val="CCCCCC"/>
+          <w:sz w:val="18"/>
+          <w:szCs w:val="18"/>
+        </w:rPr>
+      </w:pPr>
+      <w:r>
+        <w:rPr>
+          <w:rFonts w:ascii="Menlo" w:hAnsi="Menlo" w:cs="Menlo"/>
+          <w:color w:val="CCCCCC"/>
+          <w:sz w:val="18"/>
+          <w:szCs w:val="18"/>
+        </w:rPr>
+        <w:t>CMD ["/app/main"]</w:t>
+      </w:r>
+    </w:p>
+    <w:p/>
+    <w:p>
+      <w:pPr>
+        <w:rPr>
+          <w:lang w:val="en-US"/>
+        </w:rPr>
+      </w:pPr>
+    </w:p>
+    <w:p>
+      <w:pPr>
+        <w:rPr>
+          <w:lang w:val="en-US"/>
+        </w:rPr>
+      </w:pPr>
+      <w:r>
+        <w:rPr>
+          <w:lang w:val="en-US"/>
+        </w:rPr>
+        <w:t>Below I show that we don’t need to stick to 2 layers… you can chain them together.</w:t>
+      </w:r>
+    </w:p>
+    <w:p>
+      <w:pPr>
+        <w:jc w:val="center"/>
+        <w:rPr>
+          <w:lang w:val="en-US"/>
+        </w:rPr>
+      </w:pPr>
+      <w:r>
+        <w:rPr>
+          <w:noProof/>
+          <w:lang w:val="en-US"/>
+        </w:rPr>
+        <w:lastRenderedPageBreak/>
+        <w:drawing>
+          <wp:inline distT="0" distB="0" distL="0" distR="0" wp14:anchorId="42BEB444" wp14:editId="29166002">
+            <wp:extent cx="4305300" cy="3987800"/>
+            <wp:effectExtent l="0" t="0" r="0" b="0"/>
+            <wp:docPr id="178296071" name="Picture 1"/>
+            <wp:cNvGraphicFramePr>
+              <a:graphicFrameLocks xmlns:a="http://schemas.openxmlformats.org/drawingml/2006/main" noChangeAspect="1"/>
+            </wp:cNvGraphicFramePr>
+            <a:graphic xmlns:a="http://schemas.openxmlformats.org/drawingml/2006/main">
+              <a:graphicData uri="http://schemas.openxmlformats.org/drawingml/2006/picture">
+                <pic:pic xmlns:pic="http://schemas.openxmlformats.org/drawingml/2006/picture">
+                  <pic:nvPicPr>
+                    <pic:cNvPr id="528899811" name="Picture 528899811"/>
+                    <pic:cNvPicPr/>
+                  </pic:nvPicPr>
+                  <pic:blipFill>
+                    <a:blip r:embed="rId40">
+                      <a:extLst>
+                        <a:ext uri="{28A0092B-C50C-407E-A947-70E740481C1C}">
+                          <a14:useLocalDpi xmlns:a14="http://schemas.microsoft.com/office/drawing/2010/main" val="0"/>
+                        </a:ext>
+                      </a:extLst>
+                    </a:blip>
+                    <a:stretch>
+                      <a:fillRect/>
+                    </a:stretch>
+                  </pic:blipFill>
+                  <pic:spPr>
+                    <a:xfrm>
+                      <a:off x="0" y="0"/>
+                      <a:ext cx="4305300" cy="3987800"/>
+                    </a:xfrm>
+                    <a:prstGeom prst="rect">
+                      <a:avLst/>
+                    </a:prstGeom>
+                  </pic:spPr>
+                </pic:pic>
+              </a:graphicData>
+            </a:graphic>
+          </wp:inline>
+        </w:drawing>
+      </w:r>
+    </w:p>
+    <w:p>
+      <w:pPr>
+        <w:jc w:val="center"/>
+        <w:rPr>
+          <w:lang w:val="en-US"/>
+        </w:rPr>
+      </w:pPr>
+    </w:p>
+    <w:p>
+      <w:pPr>
+        <w:pStyle w:val="ListParagraph"/>
+        <w:numPr>
+          <w:ilvl w:val="0"/>
+          <w:numId w:val="42"/>
+        </w:numPr>
+        <w:rPr>
+          <w:lang w:val="en-US"/>
+        </w:rPr>
+      </w:pPr>
+      <w:r>
+        <w:rPr>
+          <w:lang w:val="en-US"/>
+        </w:rPr>
+        <w:t>Next up</w:t>
+      </w:r>
+      <w:r>
+        <w:rPr>
+          <w:lang w:val="en-US"/>
+        </w:rPr>
+        <w:t>,</w:t>
+      </w:r>
+      <w:r>
+        <w:rPr>
+          <w:lang w:val="en-US"/>
+        </w:rPr>
+        <w:t xml:space="preserve"> we change things up, we start with one base image and then switch to a very general image (</w:t>
+      </w:r>
+      <w:r>
+        <w:rPr>
+          <w:rFonts w:ascii="Courier New" w:eastAsia="Times New Roman" w:hAnsi="Courier New" w:cs="Courier New"/>
+          <w:lang w:val="en-US"/>
+        </w:rPr>
+        <w:t>ubuntu:20.04)</w:t>
+      </w:r>
+      <w:r>
+        <w:rPr>
+          <w:lang w:val="en-US"/>
+        </w:rPr>
+        <w:t xml:space="preserve"> for the production stage/layer.</w:t>
+      </w:r>
+    </w:p>
+    <w:p>
+      <w:pPr>
+        <w:pStyle w:val="ListParagraph"/>
+        <w:rPr>
+          <w:lang w:val="en-US"/>
+        </w:rPr>
+      </w:pPr>
+    </w:p>
+    <w:p>
+      <w:pPr>
+        <w:pStyle w:val="ListParagraph"/>
+        <w:numPr>
+          <w:ilvl w:val="0"/>
+          <w:numId w:val="42"/>
+        </w:numPr>
+        <w:shd w:val="clear" w:color="auto" w:fill="1F1F1F"/>
+        <w:spacing w:line="270" w:lineRule="atLeast"/>
+        <w:rPr>
+          <w:rFonts w:ascii="Menlo" w:hAnsi="Menlo" w:cs="Menlo"/>
+          <w:color w:val="CCCCCC"/>
+          <w:sz w:val="18"/>
+          <w:szCs w:val="18"/>
+        </w:rPr>
+      </w:pPr>
+      <w:r>
+        <w:rPr>
+          <w:rFonts w:ascii="Menlo" w:hAnsi="Menlo" w:cs="Menlo"/>
+          <w:color w:val="CCCCCC"/>
+          <w:sz w:val="18"/>
+          <w:szCs w:val="18"/>
+        </w:rPr>
+        <w:t>FROM golang:1.22 AS builder</w:t>
+      </w:r>
+    </w:p>
+    <w:p>
+      <w:pPr>
+        <w:pStyle w:val="ListParagraph"/>
+        <w:numPr>
+          <w:ilvl w:val="0"/>
+          <w:numId w:val="42"/>
+        </w:numPr>
+        <w:shd w:val="clear" w:color="auto" w:fill="1F1F1F"/>
+        <w:spacing w:line="270" w:lineRule="atLeast"/>
+        <w:rPr>
+          <w:rFonts w:ascii="Menlo" w:hAnsi="Menlo" w:cs="Menlo"/>
+          <w:color w:val="CCCCCC"/>
+          <w:sz w:val="18"/>
+          <w:szCs w:val="18"/>
+        </w:rPr>
+      </w:pPr>
+    </w:p>
+    <w:p>
+      <w:pPr>
+        <w:pStyle w:val="ListParagraph"/>
+        <w:numPr>
+          <w:ilvl w:val="0"/>
+          <w:numId w:val="42"/>
+        </w:numPr>
+        <w:shd w:val="clear" w:color="auto" w:fill="1F1F1F"/>
+        <w:spacing w:line="270" w:lineRule="atLeast"/>
+        <w:rPr>
+          <w:rFonts w:ascii="Menlo" w:hAnsi="Menlo" w:cs="Menlo"/>
+          <w:color w:val="CCCCCC"/>
+          <w:sz w:val="18"/>
+          <w:szCs w:val="18"/>
+        </w:rPr>
+      </w:pPr>
+      <w:r>
+        <w:rPr>
+          <w:rFonts w:ascii="Menlo" w:hAnsi="Menlo" w:cs="Menlo"/>
+          <w:color w:val="CCCCCC"/>
+          <w:sz w:val="18"/>
+          <w:szCs w:val="18"/>
+        </w:rPr>
+        <w:t>ENV GOPROXY=https://proxy.golang.org,direct</w:t>
+      </w:r>
+    </w:p>
+    <w:p>
+      <w:pPr>
+        <w:pStyle w:val="ListParagraph"/>
+        <w:numPr>
+          <w:ilvl w:val="0"/>
+          <w:numId w:val="42"/>
+        </w:numPr>
+        <w:shd w:val="clear" w:color="auto" w:fill="1F1F1F"/>
+        <w:spacing w:line="270" w:lineRule="atLeast"/>
+        <w:rPr>
+          <w:rFonts w:ascii="Menlo" w:hAnsi="Menlo" w:cs="Menlo"/>
+          <w:color w:val="CCCCCC"/>
+          <w:sz w:val="18"/>
+          <w:szCs w:val="18"/>
+        </w:rPr>
+      </w:pPr>
+      <w:r>
+        <w:rPr>
+          <w:rFonts w:ascii="Menlo" w:hAnsi="Menlo" w:cs="Menlo"/>
+          <w:color w:val="CCCCCC"/>
+          <w:sz w:val="18"/>
+          <w:szCs w:val="18"/>
+        </w:rPr>
+        <w:t>ENV GOSUMDB=sum.golang.org</w:t>
+      </w:r>
+    </w:p>
+    <w:p>
+      <w:pPr>
+        <w:pStyle w:val="ListParagraph"/>
+        <w:numPr>
+          <w:ilvl w:val="0"/>
+          <w:numId w:val="42"/>
+        </w:numPr>
+        <w:shd w:val="clear" w:color="auto" w:fill="1F1F1F"/>
+        <w:spacing w:line="270" w:lineRule="atLeast"/>
+        <w:rPr>
+          <w:rFonts w:ascii="Menlo" w:hAnsi="Menlo" w:cs="Menlo"/>
+          <w:color w:val="CCCCCC"/>
+          <w:sz w:val="18"/>
+          <w:szCs w:val="18"/>
+        </w:rPr>
+      </w:pPr>
+    </w:p>
+    <w:p>
+      <w:pPr>
+        <w:pStyle w:val="ListParagraph"/>
+        <w:numPr>
+          <w:ilvl w:val="0"/>
+          <w:numId w:val="42"/>
+        </w:numPr>
+        <w:shd w:val="clear" w:color="auto" w:fill="1F1F1F"/>
+        <w:spacing w:line="270" w:lineRule="atLeast"/>
+        <w:rPr>
+          <w:rFonts w:ascii="Menlo" w:hAnsi="Menlo" w:cs="Menlo"/>
+          <w:color w:val="CCCCCC"/>
+          <w:sz w:val="18"/>
+          <w:szCs w:val="18"/>
+        </w:rPr>
+      </w:pPr>
+      <w:r>
+        <w:rPr>
+          <w:rFonts w:ascii="Menlo" w:hAnsi="Menlo" w:cs="Menlo"/>
+          <w:color w:val="CCCCCC"/>
+          <w:sz w:val="18"/>
+          <w:szCs w:val="18"/>
+        </w:rPr>
+        <w:t>WORKDIR /build</w:t>
+      </w:r>
+    </w:p>
+    <w:p>
+      <w:pPr>
+        <w:pStyle w:val="ListParagraph"/>
+        <w:numPr>
+          <w:ilvl w:val="0"/>
+          <w:numId w:val="42"/>
+        </w:numPr>
+        <w:shd w:val="clear" w:color="auto" w:fill="1F1F1F"/>
+        <w:spacing w:line="270" w:lineRule="atLeast"/>
+        <w:rPr>
+          <w:rFonts w:ascii="Menlo" w:hAnsi="Menlo" w:cs="Menlo"/>
+          <w:color w:val="CCCCCC"/>
+          <w:sz w:val="18"/>
+          <w:szCs w:val="18"/>
+        </w:rPr>
+      </w:pPr>
+    </w:p>
+    <w:p>
+      <w:pPr>
+        <w:pStyle w:val="ListParagraph"/>
+        <w:numPr>
+          <w:ilvl w:val="0"/>
+          <w:numId w:val="42"/>
+        </w:numPr>
+        <w:shd w:val="clear" w:color="auto" w:fill="1F1F1F"/>
+        <w:spacing w:line="270" w:lineRule="atLeast"/>
+        <w:rPr>
+          <w:rFonts w:ascii="Menlo" w:hAnsi="Menlo" w:cs="Menlo"/>
+          <w:color w:val="CCCCCC"/>
+          <w:sz w:val="18"/>
+          <w:szCs w:val="18"/>
+        </w:rPr>
+      </w:pPr>
+      <w:r>
+        <w:rPr>
+          <w:rFonts w:ascii="Menlo" w:hAnsi="Menlo" w:cs="Menlo"/>
+          <w:color w:val="CCCCCC"/>
+          <w:sz w:val="18"/>
+          <w:szCs w:val="18"/>
+        </w:rPr>
+        <w:t>COPY go.mod .</w:t>
+      </w:r>
+    </w:p>
+    <w:p>
+      <w:pPr>
+        <w:pStyle w:val="ListParagraph"/>
+        <w:numPr>
+          <w:ilvl w:val="0"/>
+          <w:numId w:val="42"/>
+        </w:numPr>
+        <w:shd w:val="clear" w:color="auto" w:fill="1F1F1F"/>
+        <w:spacing w:line="270" w:lineRule="atLeast"/>
+        <w:rPr>
+          <w:rFonts w:ascii="Menlo" w:hAnsi="Menlo" w:cs="Menlo"/>
+          <w:color w:val="CCCCCC"/>
+          <w:sz w:val="18"/>
+          <w:szCs w:val="18"/>
+        </w:rPr>
+      </w:pPr>
+      <w:r>
+        <w:rPr>
+          <w:rFonts w:ascii="Menlo" w:hAnsi="Menlo" w:cs="Menlo"/>
+          <w:color w:val="CCCCCC"/>
+          <w:sz w:val="18"/>
+          <w:szCs w:val="18"/>
+        </w:rPr>
+        <w:t xml:space="preserve">COPY </w:t>
+      </w:r>
+      <w:proofErr w:type="spellStart"/>
+      <w:r>
+        <w:rPr>
+          <w:rFonts w:ascii="Menlo" w:hAnsi="Menlo" w:cs="Menlo"/>
+          <w:color w:val="CCCCCC"/>
+          <w:sz w:val="18"/>
+          <w:szCs w:val="18"/>
+        </w:rPr>
+        <w:t>go.sum</w:t>
+      </w:r>
+      <w:proofErr w:type="spellEnd"/>
+      <w:r>
+        <w:rPr>
+          <w:rFonts w:ascii="Menlo" w:hAnsi="Menlo" w:cs="Menlo"/>
+          <w:color w:val="CCCCCC"/>
+          <w:sz w:val="18"/>
+          <w:szCs w:val="18"/>
+        </w:rPr>
+        <w:t xml:space="preserve"> .</w:t>
+      </w:r>
+    </w:p>
+    <w:p>
+      <w:pPr>
+        <w:pStyle w:val="ListParagraph"/>
+        <w:numPr>
+          <w:ilvl w:val="0"/>
+          <w:numId w:val="42"/>
+        </w:numPr>
+        <w:shd w:val="clear" w:color="auto" w:fill="1F1F1F"/>
+        <w:spacing w:line="270" w:lineRule="atLeast"/>
+        <w:rPr>
+          <w:rFonts w:ascii="Menlo" w:hAnsi="Menlo" w:cs="Menlo"/>
+          <w:color w:val="CCCCCC"/>
+          <w:sz w:val="18"/>
+          <w:szCs w:val="18"/>
+        </w:rPr>
+      </w:pPr>
+      <w:r>
+        <w:rPr>
+          <w:rFonts w:ascii="Menlo" w:hAnsi="Menlo" w:cs="Menlo"/>
+          <w:color w:val="CCCCCC"/>
+          <w:sz w:val="18"/>
+          <w:szCs w:val="18"/>
+        </w:rPr>
+        <w:t>RUN go mod download</w:t>
+      </w:r>
+    </w:p>
+    <w:p>
+      <w:pPr>
+        <w:pStyle w:val="ListParagraph"/>
+        <w:numPr>
+          <w:ilvl w:val="0"/>
+          <w:numId w:val="42"/>
+        </w:numPr>
+        <w:shd w:val="clear" w:color="auto" w:fill="1F1F1F"/>
+        <w:spacing w:line="270" w:lineRule="atLeast"/>
+        <w:rPr>
+          <w:rFonts w:ascii="Menlo" w:hAnsi="Menlo" w:cs="Menlo"/>
+          <w:color w:val="CCCCCC"/>
+          <w:sz w:val="18"/>
+          <w:szCs w:val="18"/>
+        </w:rPr>
+      </w:pPr>
+    </w:p>
+    <w:p>
+      <w:pPr>
+        <w:pStyle w:val="ListParagraph"/>
+        <w:numPr>
+          <w:ilvl w:val="0"/>
+          <w:numId w:val="42"/>
+        </w:numPr>
+        <w:shd w:val="clear" w:color="auto" w:fill="1F1F1F"/>
+        <w:spacing w:line="270" w:lineRule="atLeast"/>
+        <w:rPr>
+          <w:rFonts w:ascii="Menlo" w:hAnsi="Menlo" w:cs="Menlo"/>
+          <w:color w:val="CCCCCC"/>
+          <w:sz w:val="18"/>
+          <w:szCs w:val="18"/>
+        </w:rPr>
+      </w:pPr>
+      <w:r>
+        <w:rPr>
+          <w:rFonts w:ascii="Menlo" w:hAnsi="Menlo" w:cs="Menlo"/>
+          <w:color w:val="CCCCCC"/>
+          <w:sz w:val="18"/>
+          <w:szCs w:val="18"/>
+        </w:rPr>
+        <w:t xml:space="preserve">COPY </w:t>
+      </w:r>
+      <w:proofErr w:type="spellStart"/>
+      <w:r>
+        <w:rPr>
+          <w:rFonts w:ascii="Menlo" w:hAnsi="Menlo" w:cs="Menlo"/>
+          <w:color w:val="CCCCCC"/>
+          <w:sz w:val="18"/>
+          <w:szCs w:val="18"/>
+        </w:rPr>
+        <w:t>cmd</w:t>
+      </w:r>
+      <w:proofErr w:type="spellEnd"/>
+      <w:r>
+        <w:rPr>
+          <w:rFonts w:ascii="Menlo" w:hAnsi="Menlo" w:cs="Menlo"/>
+          <w:color w:val="CCCCCC"/>
+          <w:sz w:val="18"/>
+          <w:szCs w:val="18"/>
+        </w:rPr>
+        <w:t>/</w:t>
+      </w:r>
+      <w:proofErr w:type="spellStart"/>
+      <w:r>
+        <w:rPr>
+          <w:rFonts w:ascii="Menlo" w:hAnsi="Menlo" w:cs="Menlo"/>
+          <w:color w:val="CCCCCC"/>
+          <w:sz w:val="18"/>
+          <w:szCs w:val="18"/>
+        </w:rPr>
+        <w:t>main.go</w:t>
+      </w:r>
+      <w:proofErr w:type="spellEnd"/>
+      <w:r>
+        <w:rPr>
+          <w:rFonts w:ascii="Menlo" w:hAnsi="Menlo" w:cs="Menlo"/>
+          <w:color w:val="CCCCCC"/>
+          <w:sz w:val="18"/>
+          <w:szCs w:val="18"/>
+        </w:rPr>
+        <w:t xml:space="preserve"> .</w:t>
+      </w:r>
+    </w:p>
+    <w:p>
+      <w:pPr>
+        <w:pStyle w:val="ListParagraph"/>
+        <w:numPr>
+          <w:ilvl w:val="0"/>
+          <w:numId w:val="42"/>
+        </w:numPr>
+        <w:shd w:val="clear" w:color="auto" w:fill="1F1F1F"/>
+        <w:spacing w:line="270" w:lineRule="atLeast"/>
+        <w:rPr>
+          <w:rFonts w:ascii="Menlo" w:hAnsi="Menlo" w:cs="Menlo"/>
+          <w:color w:val="CCCCCC"/>
+          <w:sz w:val="18"/>
+          <w:szCs w:val="18"/>
+        </w:rPr>
+      </w:pPr>
+    </w:p>
+    <w:p>
+      <w:pPr>
+        <w:pStyle w:val="ListParagraph"/>
+        <w:numPr>
+          <w:ilvl w:val="0"/>
+          <w:numId w:val="42"/>
+        </w:numPr>
+        <w:shd w:val="clear" w:color="auto" w:fill="1F1F1F"/>
+        <w:spacing w:line="270" w:lineRule="atLeast"/>
+        <w:rPr>
+          <w:rFonts w:ascii="Menlo" w:hAnsi="Menlo" w:cs="Menlo"/>
+          <w:color w:val="CCCCCC"/>
+          <w:sz w:val="18"/>
+          <w:szCs w:val="18"/>
+        </w:rPr>
+      </w:pPr>
+      <w:r>
+        <w:rPr>
+          <w:rFonts w:ascii="Menlo" w:hAnsi="Menlo" w:cs="Menlo"/>
+          <w:color w:val="CCCCCC"/>
+          <w:sz w:val="18"/>
+          <w:szCs w:val="18"/>
+        </w:rPr>
+        <w:t>RUN go build -v -o ./main ./</w:t>
+      </w:r>
+      <w:proofErr w:type="spellStart"/>
+      <w:r>
+        <w:rPr>
+          <w:rFonts w:ascii="Menlo" w:hAnsi="Menlo" w:cs="Menlo"/>
+          <w:color w:val="CCCCCC"/>
+          <w:sz w:val="18"/>
+          <w:szCs w:val="18"/>
+        </w:rPr>
+        <w:t>main.go</w:t>
+      </w:r>
+      <w:proofErr w:type="spellEnd"/>
+    </w:p>
+    <w:p>
+      <w:pPr>
+        <w:pStyle w:val="ListParagraph"/>
+        <w:numPr>
+          <w:ilvl w:val="0"/>
+          <w:numId w:val="42"/>
+        </w:numPr>
+        <w:shd w:val="clear" w:color="auto" w:fill="1F1F1F"/>
+        <w:spacing w:line="270" w:lineRule="atLeast"/>
+        <w:rPr>
+          <w:rFonts w:ascii="Menlo" w:hAnsi="Menlo" w:cs="Menlo"/>
+          <w:color w:val="CCCCCC"/>
+          <w:sz w:val="18"/>
+          <w:szCs w:val="18"/>
+        </w:rPr>
+      </w:pPr>
+    </w:p>
+    <w:p>
+      <w:pPr>
+        <w:pStyle w:val="ListParagraph"/>
+        <w:numPr>
+          <w:ilvl w:val="0"/>
+          <w:numId w:val="42"/>
+        </w:numPr>
+        <w:shd w:val="clear" w:color="auto" w:fill="1F1F1F"/>
+        <w:spacing w:line="270" w:lineRule="atLeast"/>
+        <w:rPr>
+          <w:rFonts w:ascii="Menlo" w:hAnsi="Menlo" w:cs="Menlo"/>
+          <w:color w:val="CCCCCC"/>
+          <w:sz w:val="18"/>
+          <w:szCs w:val="18"/>
+        </w:rPr>
+      </w:pPr>
+      <w:r>
+        <w:rPr>
+          <w:rFonts w:ascii="Menlo" w:hAnsi="Menlo" w:cs="Menlo"/>
+          <w:color w:val="CCCCCC"/>
+          <w:sz w:val="18"/>
+          <w:szCs w:val="18"/>
+        </w:rPr>
+        <w:t>###########START NEW IMAGE###################</w:t>
+      </w:r>
+    </w:p>
+    <w:p>
+      <w:pPr>
+        <w:pStyle w:val="ListParagraph"/>
+        <w:numPr>
+          <w:ilvl w:val="0"/>
+          <w:numId w:val="42"/>
+        </w:numPr>
+        <w:shd w:val="clear" w:color="auto" w:fill="1F1F1F"/>
+        <w:spacing w:line="270" w:lineRule="atLeast"/>
+        <w:rPr>
+          <w:rFonts w:ascii="Menlo" w:hAnsi="Menlo" w:cs="Menlo"/>
+          <w:color w:val="CCCCCC"/>
+          <w:sz w:val="18"/>
+          <w:szCs w:val="18"/>
+        </w:rPr>
+      </w:pPr>
+      <w:r>
+        <w:rPr>
+          <w:rFonts w:ascii="Menlo" w:hAnsi="Menlo" w:cs="Menlo"/>
+          <w:color w:val="CCCCCC"/>
+          <w:sz w:val="18"/>
+          <w:szCs w:val="18"/>
+        </w:rPr>
+        <w:t>FROM ubuntu:20.04 AS production</w:t>
+      </w:r>
+    </w:p>
+    <w:p>
+      <w:pPr>
+        <w:pStyle w:val="ListParagraph"/>
+        <w:numPr>
+          <w:ilvl w:val="0"/>
+          <w:numId w:val="42"/>
+        </w:numPr>
+        <w:shd w:val="clear" w:color="auto" w:fill="1F1F1F"/>
+        <w:spacing w:line="270" w:lineRule="atLeast"/>
+        <w:rPr>
+          <w:rFonts w:ascii="Menlo" w:hAnsi="Menlo" w:cs="Menlo"/>
+          <w:color w:val="CCCCCC"/>
+          <w:sz w:val="18"/>
+          <w:szCs w:val="18"/>
+        </w:rPr>
+      </w:pPr>
+    </w:p>
+    <w:p>
+      <w:pPr>
+        <w:pStyle w:val="ListParagraph"/>
+        <w:numPr>
+          <w:ilvl w:val="0"/>
+          <w:numId w:val="42"/>
+        </w:numPr>
+        <w:shd w:val="clear" w:color="auto" w:fill="1F1F1F"/>
+        <w:spacing w:line="270" w:lineRule="atLeast"/>
+        <w:rPr>
+          <w:rFonts w:ascii="Menlo" w:hAnsi="Menlo" w:cs="Menlo"/>
+          <w:color w:val="CCCCCC"/>
+          <w:sz w:val="18"/>
+          <w:szCs w:val="18"/>
+        </w:rPr>
+      </w:pPr>
+      <w:r>
+        <w:rPr>
+          <w:rFonts w:ascii="Menlo" w:hAnsi="Menlo" w:cs="Menlo"/>
+          <w:color w:val="CCCCCC"/>
+          <w:sz w:val="18"/>
+          <w:szCs w:val="18"/>
+        </w:rPr>
+        <w:t>LABEL Author="George Leonard (georgelza@gmail.com)"</w:t>
+      </w:r>
+    </w:p>
+    <w:p>
+      <w:pPr>
+        <w:pStyle w:val="ListParagraph"/>
+        <w:numPr>
+          <w:ilvl w:val="0"/>
+          <w:numId w:val="42"/>
+        </w:numPr>
+        <w:shd w:val="clear" w:color="auto" w:fill="1F1F1F"/>
+        <w:spacing w:line="270" w:lineRule="atLeast"/>
+        <w:rPr>
+          <w:rFonts w:ascii="Menlo" w:hAnsi="Menlo" w:cs="Menlo"/>
+          <w:color w:val="CCCCCC"/>
+          <w:sz w:val="18"/>
+          <w:szCs w:val="18"/>
+        </w:rPr>
+      </w:pPr>
+    </w:p>
+    <w:p>
+      <w:pPr>
+        <w:pStyle w:val="ListParagraph"/>
+        <w:numPr>
+          <w:ilvl w:val="0"/>
+          <w:numId w:val="42"/>
+        </w:numPr>
+        <w:shd w:val="clear" w:color="auto" w:fill="1F1F1F"/>
+        <w:spacing w:line="270" w:lineRule="atLeast"/>
+        <w:rPr>
+          <w:rFonts w:ascii="Menlo" w:hAnsi="Menlo" w:cs="Menlo"/>
+          <w:color w:val="CCCCCC"/>
+          <w:sz w:val="18"/>
+          <w:szCs w:val="18"/>
+        </w:rPr>
+      </w:pPr>
+      <w:r>
+        <w:rPr>
+          <w:rFonts w:ascii="Menlo" w:hAnsi="Menlo" w:cs="Menlo"/>
+          <w:color w:val="CCCCCC"/>
+          <w:sz w:val="18"/>
+          <w:szCs w:val="18"/>
+        </w:rPr>
+        <w:lastRenderedPageBreak/>
+        <w:t>WORKDIR /app</w:t>
+      </w:r>
+    </w:p>
+    <w:p>
+      <w:pPr>
+        <w:pStyle w:val="ListParagraph"/>
+        <w:numPr>
+          <w:ilvl w:val="0"/>
+          <w:numId w:val="42"/>
+        </w:numPr>
+        <w:shd w:val="clear" w:color="auto" w:fill="1F1F1F"/>
+        <w:spacing w:line="270" w:lineRule="atLeast"/>
+        <w:rPr>
+          <w:rFonts w:ascii="Menlo" w:hAnsi="Menlo" w:cs="Menlo"/>
+          <w:color w:val="CCCCCC"/>
+          <w:sz w:val="18"/>
+          <w:szCs w:val="18"/>
+        </w:rPr>
+      </w:pPr>
+    </w:p>
+    <w:p>
+      <w:pPr>
+        <w:pStyle w:val="ListParagraph"/>
+        <w:numPr>
+          <w:ilvl w:val="0"/>
+          <w:numId w:val="42"/>
+        </w:numPr>
+        <w:shd w:val="clear" w:color="auto" w:fill="1F1F1F"/>
+        <w:spacing w:line="270" w:lineRule="atLeast"/>
+        <w:rPr>
+          <w:rFonts w:ascii="Menlo" w:hAnsi="Menlo" w:cs="Menlo"/>
+          <w:color w:val="CCCCCC"/>
+          <w:sz w:val="18"/>
+          <w:szCs w:val="18"/>
+        </w:rPr>
+      </w:pPr>
+      <w:r>
+        <w:rPr>
+          <w:rFonts w:ascii="Menlo" w:hAnsi="Menlo" w:cs="Menlo"/>
+          <w:color w:val="CCCCCC"/>
+          <w:sz w:val="18"/>
+          <w:szCs w:val="18"/>
+        </w:rPr>
+        <w:t>COPY --from=builder /build/main .</w:t>
+      </w:r>
+    </w:p>
+    <w:p>
+      <w:pPr>
+        <w:pStyle w:val="ListParagraph"/>
+        <w:numPr>
+          <w:ilvl w:val="0"/>
+          <w:numId w:val="42"/>
+        </w:numPr>
+        <w:shd w:val="clear" w:color="auto" w:fill="1F1F1F"/>
+        <w:spacing w:line="270" w:lineRule="atLeast"/>
+        <w:rPr>
+          <w:rFonts w:ascii="Menlo" w:hAnsi="Menlo" w:cs="Menlo"/>
+          <w:color w:val="CCCCCC"/>
+          <w:sz w:val="18"/>
+          <w:szCs w:val="18"/>
+        </w:rPr>
+      </w:pPr>
+    </w:p>
+    <w:p>
+      <w:pPr>
+        <w:pStyle w:val="ListParagraph"/>
+        <w:numPr>
+          <w:ilvl w:val="0"/>
+          <w:numId w:val="42"/>
+        </w:numPr>
+        <w:shd w:val="clear" w:color="auto" w:fill="1F1F1F"/>
+        <w:spacing w:line="270" w:lineRule="atLeast"/>
+        <w:rPr>
+          <w:rFonts w:ascii="Menlo" w:hAnsi="Menlo" w:cs="Menlo"/>
+          <w:color w:val="CCCCCC"/>
+          <w:sz w:val="18"/>
+          <w:szCs w:val="18"/>
+        </w:rPr>
+      </w:pPr>
+      <w:r>
+        <w:rPr>
+          <w:rFonts w:ascii="Menlo" w:hAnsi="Menlo" w:cs="Menlo"/>
+          <w:color w:val="CCCCCC"/>
+          <w:sz w:val="18"/>
+          <w:szCs w:val="18"/>
+        </w:rPr>
+        <w:t>CMD ["/app/main"]</w:t>
+      </w:r>
+    </w:p>
+    <w:p/>
+    <w:p>
+      <w:pPr>
+        <w:rPr>
+          <w:lang w:val="en-US"/>
+        </w:rPr>
+      </w:pPr>
+    </w:p>
+    <w:p>
+      <w:pPr>
+        <w:pStyle w:val="ListParagraph"/>
+        <w:numPr>
+          <w:ilvl w:val="0"/>
+          <w:numId w:val="42"/>
+        </w:numPr>
+        <w:rPr>
+          <w:lang w:val="en-US"/>
+        </w:rPr>
+      </w:pPr>
+      <w:r>
+        <w:rPr>
+          <w:lang w:val="en-US"/>
+        </w:rPr>
+        <w:t>Next up</w:t>
+      </w:r>
+      <w:r>
+        <w:rPr>
+          <w:lang w:val="en-US"/>
+        </w:rPr>
+        <w:t xml:space="preserve">, same as above, but we use </w:t>
+      </w:r>
+      <w:proofErr w:type="spellStart"/>
+      <w:proofErr w:type="gramStart"/>
+      <w:r>
+        <w:rPr>
+          <w:rFonts w:ascii="Courier New" w:eastAsia="Times New Roman" w:hAnsi="Courier New" w:cs="Courier New"/>
+          <w:lang w:val="en-US"/>
+        </w:rPr>
+        <w:t>ubuntu:jammy</w:t>
+      </w:r>
+      <w:proofErr w:type="spellEnd"/>
+      <w:proofErr w:type="gramEnd"/>
+      <w:r>
+        <w:rPr>
+          <w:lang w:val="en-US"/>
+        </w:rPr>
+        <w:t>, a nice small little image</w:t>
+      </w:r>
+      <w:r>
+        <w:rPr>
+          <w:lang w:val="en-US"/>
+        </w:rPr>
+        <w:t>, resulting in a nice and compact image compared to our first 2 images created.</w:t>
+      </w:r>
+    </w:p>
+    <w:p>
+      <w:pPr>
+        <w:rPr>
+          <w:lang w:val="en-US"/>
+        </w:rPr>
+      </w:pPr>
+    </w:p>
+    <w:p>
+      <w:pPr>
+        <w:pStyle w:val="ListParagraph"/>
+        <w:numPr>
+          <w:ilvl w:val="0"/>
+          <w:numId w:val="42"/>
+        </w:numPr>
+        <w:shd w:val="clear" w:color="auto" w:fill="1F1F1F"/>
+        <w:spacing w:line="270" w:lineRule="atLeast"/>
+        <w:rPr>
+          <w:rFonts w:ascii="Menlo" w:hAnsi="Menlo" w:cs="Menlo"/>
+          <w:color w:val="CCCCCC"/>
+          <w:sz w:val="18"/>
+          <w:szCs w:val="18"/>
+        </w:rPr>
+      </w:pPr>
+      <w:r>
+        <w:rPr>
+          <w:rFonts w:ascii="Menlo" w:hAnsi="Menlo" w:cs="Menlo"/>
+          <w:color w:val="CCCCCC"/>
+          <w:sz w:val="18"/>
+          <w:szCs w:val="18"/>
+        </w:rPr>
+        <w:t>FROM golang:1.22 AS builder</w:t>
+      </w:r>
+    </w:p>
+    <w:p>
+      <w:pPr>
+        <w:pStyle w:val="ListParagraph"/>
+        <w:numPr>
+          <w:ilvl w:val="0"/>
+          <w:numId w:val="42"/>
+        </w:numPr>
+        <w:shd w:val="clear" w:color="auto" w:fill="1F1F1F"/>
+        <w:spacing w:line="270" w:lineRule="atLeast"/>
+        <w:rPr>
+          <w:rFonts w:ascii="Menlo" w:hAnsi="Menlo" w:cs="Menlo"/>
+          <w:color w:val="CCCCCC"/>
+          <w:sz w:val="18"/>
+          <w:szCs w:val="18"/>
+        </w:rPr>
+      </w:pPr>
+    </w:p>
+    <w:p>
+      <w:pPr>
+        <w:pStyle w:val="ListParagraph"/>
+        <w:numPr>
+          <w:ilvl w:val="0"/>
+          <w:numId w:val="42"/>
+        </w:numPr>
+        <w:shd w:val="clear" w:color="auto" w:fill="1F1F1F"/>
+        <w:spacing w:line="270" w:lineRule="atLeast"/>
+        <w:rPr>
+          <w:rFonts w:ascii="Menlo" w:hAnsi="Menlo" w:cs="Menlo"/>
+          <w:color w:val="CCCCCC"/>
+          <w:sz w:val="18"/>
+          <w:szCs w:val="18"/>
+        </w:rPr>
+      </w:pPr>
+      <w:r>
+        <w:rPr>
+          <w:rFonts w:ascii="Menlo" w:hAnsi="Menlo" w:cs="Menlo"/>
+          <w:color w:val="CCCCCC"/>
+          <w:sz w:val="18"/>
+          <w:szCs w:val="18"/>
+        </w:rPr>
+        <w:t>ENV GOPROXY=https://proxy.golang.org,direct</w:t>
+      </w:r>
+    </w:p>
+    <w:p>
+      <w:pPr>
+        <w:pStyle w:val="ListParagraph"/>
+        <w:numPr>
+          <w:ilvl w:val="0"/>
+          <w:numId w:val="42"/>
+        </w:numPr>
+        <w:shd w:val="clear" w:color="auto" w:fill="1F1F1F"/>
+        <w:spacing w:line="270" w:lineRule="atLeast"/>
+        <w:rPr>
+          <w:rFonts w:ascii="Menlo" w:hAnsi="Menlo" w:cs="Menlo"/>
+          <w:color w:val="CCCCCC"/>
+          <w:sz w:val="18"/>
+          <w:szCs w:val="18"/>
+        </w:rPr>
+      </w:pPr>
+      <w:r>
+        <w:rPr>
+          <w:rFonts w:ascii="Menlo" w:hAnsi="Menlo" w:cs="Menlo"/>
+          <w:color w:val="CCCCCC"/>
+          <w:sz w:val="18"/>
+          <w:szCs w:val="18"/>
+        </w:rPr>
+        <w:t>ENV GOSUMDB=sum.golang.org</w:t>
+      </w:r>
+    </w:p>
+    <w:p>
+      <w:pPr>
+        <w:pStyle w:val="ListParagraph"/>
+        <w:numPr>
+          <w:ilvl w:val="0"/>
+          <w:numId w:val="42"/>
+        </w:numPr>
+        <w:shd w:val="clear" w:color="auto" w:fill="1F1F1F"/>
+        <w:spacing w:line="270" w:lineRule="atLeast"/>
+        <w:rPr>
+          <w:rFonts w:ascii="Menlo" w:hAnsi="Menlo" w:cs="Menlo"/>
+          <w:color w:val="CCCCCC"/>
+          <w:sz w:val="18"/>
+          <w:szCs w:val="18"/>
+        </w:rPr>
+      </w:pPr>
+    </w:p>
+    <w:p>
+      <w:pPr>
+        <w:pStyle w:val="ListParagraph"/>
+        <w:numPr>
+          <w:ilvl w:val="0"/>
+          <w:numId w:val="42"/>
+        </w:numPr>
+        <w:shd w:val="clear" w:color="auto" w:fill="1F1F1F"/>
+        <w:spacing w:line="270" w:lineRule="atLeast"/>
+        <w:rPr>
+          <w:rFonts w:ascii="Menlo" w:hAnsi="Menlo" w:cs="Menlo"/>
+          <w:color w:val="CCCCCC"/>
+          <w:sz w:val="18"/>
+          <w:szCs w:val="18"/>
+        </w:rPr>
+      </w:pPr>
+      <w:r>
+        <w:rPr>
+          <w:rFonts w:ascii="Menlo" w:hAnsi="Menlo" w:cs="Menlo"/>
+          <w:color w:val="CCCCCC"/>
+          <w:sz w:val="18"/>
+          <w:szCs w:val="18"/>
+        </w:rPr>
+        <w:t>WORKDIR /build</w:t>
+      </w:r>
+    </w:p>
+    <w:p>
+      <w:pPr>
+        <w:pStyle w:val="ListParagraph"/>
+        <w:numPr>
+          <w:ilvl w:val="0"/>
+          <w:numId w:val="42"/>
+        </w:numPr>
+        <w:shd w:val="clear" w:color="auto" w:fill="1F1F1F"/>
+        <w:spacing w:line="270" w:lineRule="atLeast"/>
+        <w:rPr>
+          <w:rFonts w:ascii="Menlo" w:hAnsi="Menlo" w:cs="Menlo"/>
+          <w:color w:val="CCCCCC"/>
+          <w:sz w:val="18"/>
+          <w:szCs w:val="18"/>
+        </w:rPr>
+      </w:pPr>
+    </w:p>
+    <w:p>
+      <w:pPr>
+        <w:pStyle w:val="ListParagraph"/>
+        <w:numPr>
+          <w:ilvl w:val="0"/>
+          <w:numId w:val="42"/>
+        </w:numPr>
+        <w:shd w:val="clear" w:color="auto" w:fill="1F1F1F"/>
+        <w:spacing w:line="270" w:lineRule="atLeast"/>
+        <w:rPr>
+          <w:rFonts w:ascii="Menlo" w:hAnsi="Menlo" w:cs="Menlo"/>
+          <w:color w:val="CCCCCC"/>
+          <w:sz w:val="18"/>
+          <w:szCs w:val="18"/>
+        </w:rPr>
+      </w:pPr>
+      <w:r>
+        <w:rPr>
+          <w:rFonts w:ascii="Menlo" w:hAnsi="Menlo" w:cs="Menlo"/>
+          <w:color w:val="CCCCCC"/>
+          <w:sz w:val="18"/>
+          <w:szCs w:val="18"/>
+        </w:rPr>
+        <w:t>COPY go.mod .</w:t>
+      </w:r>
+    </w:p>
+    <w:p>
+      <w:pPr>
+        <w:pStyle w:val="ListParagraph"/>
+        <w:numPr>
+          <w:ilvl w:val="0"/>
+          <w:numId w:val="42"/>
+        </w:numPr>
+        <w:shd w:val="clear" w:color="auto" w:fill="1F1F1F"/>
+        <w:spacing w:line="270" w:lineRule="atLeast"/>
+        <w:rPr>
+          <w:rFonts w:ascii="Menlo" w:hAnsi="Menlo" w:cs="Menlo"/>
+          <w:color w:val="CCCCCC"/>
+          <w:sz w:val="18"/>
+          <w:szCs w:val="18"/>
+        </w:rPr>
+      </w:pPr>
+      <w:r>
+        <w:rPr>
+          <w:rFonts w:ascii="Menlo" w:hAnsi="Menlo" w:cs="Menlo"/>
+          <w:color w:val="CCCCCC"/>
+          <w:sz w:val="18"/>
+          <w:szCs w:val="18"/>
+        </w:rPr>
+        <w:t xml:space="preserve">COPY </w:t>
+      </w:r>
+      <w:proofErr w:type="spellStart"/>
+      <w:r>
+        <w:rPr>
+          <w:rFonts w:ascii="Menlo" w:hAnsi="Menlo" w:cs="Menlo"/>
+          <w:color w:val="CCCCCC"/>
+          <w:sz w:val="18"/>
+          <w:szCs w:val="18"/>
+        </w:rPr>
+        <w:t>go.sum</w:t>
+      </w:r>
+      <w:proofErr w:type="spellEnd"/>
+      <w:r>
+        <w:rPr>
+          <w:rFonts w:ascii="Menlo" w:hAnsi="Menlo" w:cs="Menlo"/>
+          <w:color w:val="CCCCCC"/>
+          <w:sz w:val="18"/>
+          <w:szCs w:val="18"/>
+        </w:rPr>
+        <w:t xml:space="preserve"> .</w:t>
+      </w:r>
+    </w:p>
+    <w:p>
+      <w:pPr>
+        <w:pStyle w:val="ListParagraph"/>
+        <w:numPr>
+          <w:ilvl w:val="0"/>
+          <w:numId w:val="42"/>
+        </w:numPr>
+        <w:shd w:val="clear" w:color="auto" w:fill="1F1F1F"/>
+        <w:spacing w:line="270" w:lineRule="atLeast"/>
+        <w:rPr>
+          <w:rFonts w:ascii="Menlo" w:hAnsi="Menlo" w:cs="Menlo"/>
+          <w:color w:val="CCCCCC"/>
+          <w:sz w:val="18"/>
+          <w:szCs w:val="18"/>
+        </w:rPr>
+      </w:pPr>
+      <w:r>
+        <w:rPr>
+          <w:rFonts w:ascii="Menlo" w:hAnsi="Menlo" w:cs="Menlo"/>
+          <w:color w:val="CCCCCC"/>
+          <w:sz w:val="18"/>
+          <w:szCs w:val="18"/>
+        </w:rPr>
+        <w:t>RUN go mod download</w:t>
+      </w:r>
+    </w:p>
+    <w:p>
+      <w:pPr>
+        <w:pStyle w:val="ListParagraph"/>
+        <w:numPr>
+          <w:ilvl w:val="0"/>
+          <w:numId w:val="42"/>
+        </w:numPr>
+        <w:shd w:val="clear" w:color="auto" w:fill="1F1F1F"/>
+        <w:spacing w:line="270" w:lineRule="atLeast"/>
+        <w:rPr>
+          <w:rFonts w:ascii="Menlo" w:hAnsi="Menlo" w:cs="Menlo"/>
+          <w:color w:val="CCCCCC"/>
+          <w:sz w:val="18"/>
+          <w:szCs w:val="18"/>
+        </w:rPr>
+      </w:pPr>
+    </w:p>
+    <w:p>
+      <w:pPr>
+        <w:pStyle w:val="ListParagraph"/>
+        <w:numPr>
+          <w:ilvl w:val="0"/>
+          <w:numId w:val="42"/>
+        </w:numPr>
+        <w:shd w:val="clear" w:color="auto" w:fill="1F1F1F"/>
+        <w:spacing w:line="270" w:lineRule="atLeast"/>
+        <w:rPr>
+          <w:rFonts w:ascii="Menlo" w:hAnsi="Menlo" w:cs="Menlo"/>
+          <w:color w:val="CCCCCC"/>
+          <w:sz w:val="18"/>
+          <w:szCs w:val="18"/>
+        </w:rPr>
+      </w:pPr>
+      <w:r>
+        <w:rPr>
+          <w:rFonts w:ascii="Menlo" w:hAnsi="Menlo" w:cs="Menlo"/>
+          <w:color w:val="CCCCCC"/>
+          <w:sz w:val="18"/>
+          <w:szCs w:val="18"/>
+        </w:rPr>
+        <w:t xml:space="preserve">COPY </w:t>
+      </w:r>
+      <w:proofErr w:type="spellStart"/>
+      <w:r>
+        <w:rPr>
+          <w:rFonts w:ascii="Menlo" w:hAnsi="Menlo" w:cs="Menlo"/>
+          <w:color w:val="CCCCCC"/>
+          <w:sz w:val="18"/>
+          <w:szCs w:val="18"/>
+        </w:rPr>
+        <w:t>cmd</w:t>
+      </w:r>
+      <w:proofErr w:type="spellEnd"/>
+      <w:r>
+        <w:rPr>
+          <w:rFonts w:ascii="Menlo" w:hAnsi="Menlo" w:cs="Menlo"/>
+          <w:color w:val="CCCCCC"/>
+          <w:sz w:val="18"/>
+          <w:szCs w:val="18"/>
+        </w:rPr>
+        <w:t>/</w:t>
+      </w:r>
+      <w:proofErr w:type="spellStart"/>
+      <w:r>
+        <w:rPr>
+          <w:rFonts w:ascii="Menlo" w:hAnsi="Menlo" w:cs="Menlo"/>
+          <w:color w:val="CCCCCC"/>
+          <w:sz w:val="18"/>
+          <w:szCs w:val="18"/>
+        </w:rPr>
+        <w:t>main.go</w:t>
+      </w:r>
+      <w:proofErr w:type="spellEnd"/>
+      <w:r>
+        <w:rPr>
+          <w:rFonts w:ascii="Menlo" w:hAnsi="Menlo" w:cs="Menlo"/>
+          <w:color w:val="CCCCCC"/>
+          <w:sz w:val="18"/>
+          <w:szCs w:val="18"/>
+        </w:rPr>
+        <w:t xml:space="preserve"> .</w:t>
+      </w:r>
+    </w:p>
+    <w:p>
+      <w:pPr>
+        <w:pStyle w:val="ListParagraph"/>
+        <w:numPr>
+          <w:ilvl w:val="0"/>
+          <w:numId w:val="42"/>
+        </w:numPr>
+        <w:shd w:val="clear" w:color="auto" w:fill="1F1F1F"/>
+        <w:spacing w:line="270" w:lineRule="atLeast"/>
+        <w:rPr>
+          <w:rFonts w:ascii="Menlo" w:hAnsi="Menlo" w:cs="Menlo"/>
+          <w:color w:val="CCCCCC"/>
+          <w:sz w:val="18"/>
+          <w:szCs w:val="18"/>
+        </w:rPr>
+      </w:pPr>
+    </w:p>
+    <w:p>
+      <w:pPr>
+        <w:pStyle w:val="ListParagraph"/>
+        <w:numPr>
+          <w:ilvl w:val="0"/>
+          <w:numId w:val="42"/>
+        </w:numPr>
+        <w:shd w:val="clear" w:color="auto" w:fill="1F1F1F"/>
+        <w:spacing w:line="270" w:lineRule="atLeast"/>
+        <w:rPr>
+          <w:rFonts w:ascii="Menlo" w:hAnsi="Menlo" w:cs="Menlo"/>
+          <w:color w:val="CCCCCC"/>
+          <w:sz w:val="18"/>
+          <w:szCs w:val="18"/>
+        </w:rPr>
+      </w:pPr>
+      <w:r>
+        <w:rPr>
+          <w:rFonts w:ascii="Menlo" w:hAnsi="Menlo" w:cs="Menlo"/>
+          <w:color w:val="CCCCCC"/>
+          <w:sz w:val="18"/>
+          <w:szCs w:val="18"/>
+        </w:rPr>
+        <w:t>RUN go build -v -o ./main ./</w:t>
+      </w:r>
+      <w:proofErr w:type="spellStart"/>
+      <w:r>
+        <w:rPr>
+          <w:rFonts w:ascii="Menlo" w:hAnsi="Menlo" w:cs="Menlo"/>
+          <w:color w:val="CCCCCC"/>
+          <w:sz w:val="18"/>
+          <w:szCs w:val="18"/>
+        </w:rPr>
+        <w:t>main.go</w:t>
+      </w:r>
+      <w:proofErr w:type="spellEnd"/>
+    </w:p>
+    <w:p>
+      <w:pPr>
+        <w:pStyle w:val="ListParagraph"/>
+        <w:numPr>
+          <w:ilvl w:val="0"/>
+          <w:numId w:val="42"/>
+        </w:numPr>
+        <w:shd w:val="clear" w:color="auto" w:fill="1F1F1F"/>
+        <w:spacing w:line="270" w:lineRule="atLeast"/>
+        <w:rPr>
+          <w:rFonts w:ascii="Menlo" w:hAnsi="Menlo" w:cs="Menlo"/>
+          <w:color w:val="CCCCCC"/>
+          <w:sz w:val="18"/>
+          <w:szCs w:val="18"/>
+        </w:rPr>
+      </w:pPr>
+    </w:p>
+    <w:p>
+      <w:pPr>
+        <w:pStyle w:val="ListParagraph"/>
+        <w:numPr>
+          <w:ilvl w:val="0"/>
+          <w:numId w:val="42"/>
+        </w:numPr>
+        <w:shd w:val="clear" w:color="auto" w:fill="1F1F1F"/>
+        <w:spacing w:line="270" w:lineRule="atLeast"/>
+        <w:rPr>
+          <w:rFonts w:ascii="Menlo" w:hAnsi="Menlo" w:cs="Menlo"/>
+          <w:color w:val="CCCCCC"/>
+          <w:sz w:val="18"/>
+          <w:szCs w:val="18"/>
+        </w:rPr>
+      </w:pPr>
+      <w:r>
+        <w:rPr>
+          <w:rFonts w:ascii="Menlo" w:hAnsi="Menlo" w:cs="Menlo"/>
+          <w:color w:val="CCCCCC"/>
+          <w:sz w:val="18"/>
+          <w:szCs w:val="18"/>
+        </w:rPr>
+        <w:t>###########START NEW IMAGE###################</w:t>
+      </w:r>
+    </w:p>
+    <w:p>
+      <w:pPr>
+        <w:pStyle w:val="ListParagraph"/>
+        <w:numPr>
+          <w:ilvl w:val="0"/>
+          <w:numId w:val="42"/>
+        </w:numPr>
+        <w:shd w:val="clear" w:color="auto" w:fill="1F1F1F"/>
+        <w:spacing w:line="270" w:lineRule="atLeast"/>
+        <w:rPr>
+          <w:rFonts w:ascii="Menlo" w:hAnsi="Menlo" w:cs="Menlo"/>
+          <w:color w:val="CCCCCC"/>
+          <w:sz w:val="18"/>
+          <w:szCs w:val="18"/>
+        </w:rPr>
+      </w:pPr>
+      <w:r>
+        <w:rPr>
+          <w:rFonts w:ascii="Menlo" w:hAnsi="Menlo" w:cs="Menlo"/>
+          <w:color w:val="CCCCCC"/>
+          <w:sz w:val="18"/>
+          <w:szCs w:val="18"/>
+        </w:rPr>
+        <w:t xml:space="preserve">FROM </w:t>
+      </w:r>
+      <w:proofErr w:type="spellStart"/>
+      <w:r>
+        <w:rPr>
+          <w:rFonts w:ascii="Menlo" w:hAnsi="Menlo" w:cs="Menlo"/>
+          <w:color w:val="CCCCCC"/>
+          <w:sz w:val="18"/>
+          <w:szCs w:val="18"/>
+        </w:rPr>
+        <w:t>ubuntu:jammy</w:t>
+      </w:r>
+      <w:proofErr w:type="spellEnd"/>
+      <w:r>
+        <w:rPr>
+          <w:rFonts w:ascii="Menlo" w:hAnsi="Menlo" w:cs="Menlo"/>
+          <w:color w:val="CCCCCC"/>
+          <w:sz w:val="18"/>
+          <w:szCs w:val="18"/>
+        </w:rPr>
+        <w:t xml:space="preserve"> AS production</w:t>
+      </w:r>
+    </w:p>
+    <w:p>
+      <w:pPr>
+        <w:pStyle w:val="ListParagraph"/>
+        <w:numPr>
+          <w:ilvl w:val="0"/>
+          <w:numId w:val="42"/>
+        </w:numPr>
+        <w:shd w:val="clear" w:color="auto" w:fill="1F1F1F"/>
+        <w:spacing w:line="270" w:lineRule="atLeast"/>
+        <w:rPr>
+          <w:rFonts w:ascii="Menlo" w:hAnsi="Menlo" w:cs="Menlo"/>
+          <w:color w:val="CCCCCC"/>
+          <w:sz w:val="18"/>
+          <w:szCs w:val="18"/>
+        </w:rPr>
+      </w:pPr>
+    </w:p>
+    <w:p>
+      <w:pPr>
+        <w:pStyle w:val="ListParagraph"/>
+        <w:numPr>
+          <w:ilvl w:val="0"/>
+          <w:numId w:val="42"/>
+        </w:numPr>
+        <w:shd w:val="clear" w:color="auto" w:fill="1F1F1F"/>
+        <w:spacing w:line="270" w:lineRule="atLeast"/>
+        <w:rPr>
+          <w:rFonts w:ascii="Menlo" w:hAnsi="Menlo" w:cs="Menlo"/>
+          <w:color w:val="CCCCCC"/>
+          <w:sz w:val="18"/>
+          <w:szCs w:val="18"/>
+        </w:rPr>
+      </w:pPr>
+      <w:r>
+        <w:rPr>
+          <w:rFonts w:ascii="Menlo" w:hAnsi="Menlo" w:cs="Menlo"/>
+          <w:color w:val="CCCCCC"/>
+          <w:sz w:val="18"/>
+          <w:szCs w:val="18"/>
+        </w:rPr>
+        <w:t>LABEL Author="George Leonard (georgelza@gmail.com)"</w:t>
+      </w:r>
+    </w:p>
+    <w:p>
+      <w:pPr>
+        <w:pStyle w:val="ListParagraph"/>
+        <w:numPr>
+          <w:ilvl w:val="0"/>
+          <w:numId w:val="42"/>
+        </w:numPr>
+        <w:shd w:val="clear" w:color="auto" w:fill="1F1F1F"/>
+        <w:spacing w:line="270" w:lineRule="atLeast"/>
+        <w:rPr>
+          <w:rFonts w:ascii="Menlo" w:hAnsi="Menlo" w:cs="Menlo"/>
+          <w:color w:val="CCCCCC"/>
+          <w:sz w:val="18"/>
+          <w:szCs w:val="18"/>
+        </w:rPr>
+      </w:pPr>
+    </w:p>
+    <w:p>
+      <w:pPr>
+        <w:pStyle w:val="ListParagraph"/>
+        <w:numPr>
+          <w:ilvl w:val="0"/>
+          <w:numId w:val="42"/>
+        </w:numPr>
+        <w:shd w:val="clear" w:color="auto" w:fill="1F1F1F"/>
+        <w:spacing w:line="270" w:lineRule="atLeast"/>
+        <w:rPr>
+          <w:rFonts w:ascii="Menlo" w:hAnsi="Menlo" w:cs="Menlo"/>
+          <w:color w:val="CCCCCC"/>
+          <w:sz w:val="18"/>
+          <w:szCs w:val="18"/>
+        </w:rPr>
+      </w:pPr>
+      <w:r>
+        <w:rPr>
+          <w:rFonts w:ascii="Menlo" w:hAnsi="Menlo" w:cs="Menlo"/>
+          <w:color w:val="CCCCCC"/>
+          <w:sz w:val="18"/>
+          <w:szCs w:val="18"/>
+        </w:rPr>
+        <w:t>WORKDIR /app</w:t>
+      </w:r>
+    </w:p>
+    <w:p>
+      <w:pPr>
+        <w:pStyle w:val="ListParagraph"/>
+        <w:numPr>
+          <w:ilvl w:val="0"/>
+          <w:numId w:val="42"/>
+        </w:numPr>
+        <w:shd w:val="clear" w:color="auto" w:fill="1F1F1F"/>
+        <w:spacing w:line="270" w:lineRule="atLeast"/>
+        <w:rPr>
+          <w:rFonts w:ascii="Menlo" w:hAnsi="Menlo" w:cs="Menlo"/>
+          <w:color w:val="CCCCCC"/>
+          <w:sz w:val="18"/>
+          <w:szCs w:val="18"/>
+        </w:rPr>
+      </w:pPr>
+    </w:p>
+    <w:p>
+      <w:pPr>
+        <w:pStyle w:val="ListParagraph"/>
+        <w:numPr>
+          <w:ilvl w:val="0"/>
+          <w:numId w:val="42"/>
+        </w:numPr>
+        <w:shd w:val="clear" w:color="auto" w:fill="1F1F1F"/>
+        <w:spacing w:line="270" w:lineRule="atLeast"/>
+        <w:rPr>
+          <w:rFonts w:ascii="Menlo" w:hAnsi="Menlo" w:cs="Menlo"/>
+          <w:color w:val="CCCCCC"/>
+          <w:sz w:val="18"/>
+          <w:szCs w:val="18"/>
+        </w:rPr>
+      </w:pPr>
+      <w:r>
+        <w:rPr>
+          <w:rFonts w:ascii="Menlo" w:hAnsi="Menlo" w:cs="Menlo"/>
+          <w:color w:val="CCCCCC"/>
+          <w:sz w:val="18"/>
+          <w:szCs w:val="18"/>
+        </w:rPr>
+        <w:t>COPY --from=builder /build/main .</w:t>
+      </w:r>
+    </w:p>
+    <w:p>
+      <w:pPr>
+        <w:pStyle w:val="ListParagraph"/>
+        <w:numPr>
+          <w:ilvl w:val="0"/>
+          <w:numId w:val="42"/>
+        </w:numPr>
+        <w:shd w:val="clear" w:color="auto" w:fill="1F1F1F"/>
+        <w:spacing w:line="270" w:lineRule="atLeast"/>
+        <w:rPr>
+          <w:rFonts w:ascii="Menlo" w:hAnsi="Menlo" w:cs="Menlo"/>
+          <w:color w:val="CCCCCC"/>
+          <w:sz w:val="18"/>
+          <w:szCs w:val="18"/>
+        </w:rPr>
+      </w:pPr>
+    </w:p>
+    <w:p>
+      <w:pPr>
+        <w:pStyle w:val="ListParagraph"/>
+        <w:numPr>
+          <w:ilvl w:val="0"/>
+          <w:numId w:val="42"/>
+        </w:numPr>
+        <w:shd w:val="clear" w:color="auto" w:fill="1F1F1F"/>
+        <w:spacing w:line="270" w:lineRule="atLeast"/>
+        <w:rPr>
+          <w:rFonts w:ascii="Menlo" w:hAnsi="Menlo" w:cs="Menlo"/>
+          <w:color w:val="CCCCCC"/>
+          <w:sz w:val="18"/>
+          <w:szCs w:val="18"/>
+        </w:rPr>
+      </w:pPr>
+      <w:r>
+        <w:rPr>
+          <w:rFonts w:ascii="Menlo" w:hAnsi="Menlo" w:cs="Menlo"/>
+          <w:color w:val="CCCCCC"/>
+          <w:sz w:val="18"/>
+          <w:szCs w:val="18"/>
+        </w:rPr>
+        <w:t>CMD ["/app/main"]</w:t>
+      </w:r>
+    </w:p>
+    <w:p/>
+    <w:p>
+      <w:pPr>
+        <w:rPr>
+          <w:lang w:val="en-US"/>
+        </w:rPr>
+      </w:pPr>
+    </w:p>
+    <w:p>
+      <w:pPr>
+        <w:pStyle w:val="ListParagraph"/>
+        <w:numPr>
+          <w:ilvl w:val="0"/>
+          <w:numId w:val="42"/>
+        </w:numPr>
+        <w:rPr>
+          <w:lang w:val="en-US"/>
+        </w:rPr>
+      </w:pPr>
+      <w:r>
+        <w:rPr>
+          <w:lang w:val="en-US"/>
+        </w:rPr>
+        <w:t>And lastly… I show how we can use one layer</w:t>
+      </w:r>
+      <w:r>
+        <w:rPr>
+          <w:lang w:val="en-US"/>
+        </w:rPr>
+        <w:t xml:space="preserve">s output </w:t>
+      </w:r>
+      <w:r>
+        <w:rPr>
+          <w:lang w:val="en-US"/>
+        </w:rPr>
+        <w:t xml:space="preserve">as the source for a next layer in </w:t>
+      </w:r>
+      <w:r>
+        <w:rPr>
+          <w:rFonts w:ascii="Courier New" w:eastAsia="Times New Roman" w:hAnsi="Courier New" w:cs="Courier New"/>
+          <w:lang w:val="en-US"/>
+        </w:rPr>
         <w:t>Dockerfile.5</w:t>
       </w:r>
+      <w:r>
+        <w:rPr>
+          <w:rFonts w:ascii="Courier New" w:eastAsia="Times New Roman" w:hAnsi="Courier New" w:cs="Courier New"/>
+          <w:lang w:val="en-US"/>
+        </w:rPr>
+        <w:t>.</w:t>
+      </w:r>
+    </w:p>
+    <w:p>
+      <w:pPr>
+        <w:rPr>
+          <w:lang w:val="en-US"/>
+        </w:rPr>
+      </w:pPr>
+    </w:p>
+    <w:p>
+      <w:pPr>
+        <w:pStyle w:val="ListParagraph"/>
+        <w:numPr>
+          <w:ilvl w:val="0"/>
+          <w:numId w:val="42"/>
+        </w:numPr>
+        <w:shd w:val="clear" w:color="auto" w:fill="1F1F1F"/>
+        <w:spacing w:line="270" w:lineRule="atLeast"/>
+        <w:rPr>
+          <w:rFonts w:ascii="Menlo" w:hAnsi="Menlo" w:cs="Menlo"/>
+          <w:color w:val="CCCCCC"/>
+          <w:sz w:val="18"/>
+          <w:szCs w:val="18"/>
+        </w:rPr>
+      </w:pPr>
+      <w:r>
+        <w:rPr>
+          <w:rFonts w:ascii="Menlo" w:hAnsi="Menlo" w:cs="Menlo"/>
+          <w:color w:val="CCCCCC"/>
+          <w:sz w:val="18"/>
+          <w:szCs w:val="18"/>
+        </w:rPr>
+        <w:t>FROM golang:1.22 AS builder</w:t>
+      </w:r>
+    </w:p>
+    <w:p>
+      <w:pPr>
+        <w:pStyle w:val="ListParagraph"/>
+        <w:numPr>
+          <w:ilvl w:val="0"/>
+          <w:numId w:val="42"/>
+        </w:numPr>
+        <w:shd w:val="clear" w:color="auto" w:fill="1F1F1F"/>
+        <w:spacing w:line="270" w:lineRule="atLeast"/>
+        <w:rPr>
+          <w:rFonts w:ascii="Menlo" w:hAnsi="Menlo" w:cs="Menlo"/>
+          <w:color w:val="CCCCCC"/>
+          <w:sz w:val="18"/>
+          <w:szCs w:val="18"/>
+        </w:rPr>
+      </w:pPr>
+    </w:p>
+    <w:p>
+      <w:pPr>
+        <w:pStyle w:val="ListParagraph"/>
+        <w:numPr>
+          <w:ilvl w:val="0"/>
+          <w:numId w:val="42"/>
+        </w:numPr>
+        <w:shd w:val="clear" w:color="auto" w:fill="1F1F1F"/>
+        <w:spacing w:line="270" w:lineRule="atLeast"/>
+        <w:rPr>
+          <w:rFonts w:ascii="Menlo" w:hAnsi="Menlo" w:cs="Menlo"/>
+          <w:color w:val="CCCCCC"/>
+          <w:sz w:val="18"/>
+          <w:szCs w:val="18"/>
+        </w:rPr>
+      </w:pPr>
+      <w:r>
+        <w:rPr>
+          <w:rFonts w:ascii="Menlo" w:hAnsi="Menlo" w:cs="Menlo"/>
+          <w:color w:val="CCCCCC"/>
+          <w:sz w:val="18"/>
+          <w:szCs w:val="18"/>
+        </w:rPr>
+        <w:t>ENV GOPROXY=https://proxy.golang.org,direct</w:t>
+      </w:r>
+    </w:p>
+    <w:p>
+      <w:pPr>
+        <w:pStyle w:val="ListParagraph"/>
+        <w:numPr>
+          <w:ilvl w:val="0"/>
+          <w:numId w:val="42"/>
+        </w:numPr>
+        <w:shd w:val="clear" w:color="auto" w:fill="1F1F1F"/>
+        <w:spacing w:line="270" w:lineRule="atLeast"/>
+        <w:rPr>
+          <w:rFonts w:ascii="Menlo" w:hAnsi="Menlo" w:cs="Menlo"/>
+          <w:color w:val="CCCCCC"/>
+          <w:sz w:val="18"/>
+          <w:szCs w:val="18"/>
+        </w:rPr>
+      </w:pPr>
+      <w:r>
+        <w:rPr>
+          <w:rFonts w:ascii="Menlo" w:hAnsi="Menlo" w:cs="Menlo"/>
+          <w:color w:val="CCCCCC"/>
+          <w:sz w:val="18"/>
+          <w:szCs w:val="18"/>
+        </w:rPr>
+        <w:t>ENV GOSUMDB=sum.golang.org</w:t>
+      </w:r>
+    </w:p>
+    <w:p>
+      <w:pPr>
+        <w:pStyle w:val="ListParagraph"/>
+        <w:numPr>
+          <w:ilvl w:val="0"/>
+          <w:numId w:val="42"/>
+        </w:numPr>
+        <w:shd w:val="clear" w:color="auto" w:fill="1F1F1F"/>
+        <w:spacing w:line="270" w:lineRule="atLeast"/>
+        <w:rPr>
+          <w:rFonts w:ascii="Menlo" w:hAnsi="Menlo" w:cs="Menlo"/>
+          <w:color w:val="CCCCCC"/>
+          <w:sz w:val="18"/>
+          <w:szCs w:val="18"/>
+        </w:rPr>
+      </w:pPr>
+    </w:p>
+    <w:p>
+      <w:pPr>
+        <w:pStyle w:val="ListParagraph"/>
+        <w:numPr>
+          <w:ilvl w:val="0"/>
+          <w:numId w:val="42"/>
+        </w:numPr>
+        <w:shd w:val="clear" w:color="auto" w:fill="1F1F1F"/>
+        <w:spacing w:line="270" w:lineRule="atLeast"/>
+        <w:rPr>
+          <w:rFonts w:ascii="Menlo" w:hAnsi="Menlo" w:cs="Menlo"/>
+          <w:color w:val="CCCCCC"/>
+          <w:sz w:val="18"/>
+          <w:szCs w:val="18"/>
+        </w:rPr>
+      </w:pPr>
+      <w:r>
+        <w:rPr>
+          <w:rFonts w:ascii="Menlo" w:hAnsi="Menlo" w:cs="Menlo"/>
+          <w:color w:val="CCCCCC"/>
+          <w:sz w:val="18"/>
+          <w:szCs w:val="18"/>
+        </w:rPr>
+        <w:t>WORKDIR /build</w:t>
+      </w:r>
+    </w:p>
+    <w:p>
+      <w:pPr>
+        <w:pStyle w:val="ListParagraph"/>
+        <w:numPr>
+          <w:ilvl w:val="0"/>
+          <w:numId w:val="42"/>
+        </w:numPr>
+        <w:shd w:val="clear" w:color="auto" w:fill="1F1F1F"/>
+        <w:spacing w:line="270" w:lineRule="atLeast"/>
+        <w:rPr>
+          <w:rFonts w:ascii="Menlo" w:hAnsi="Menlo" w:cs="Menlo"/>
+          <w:color w:val="CCCCCC"/>
+          <w:sz w:val="18"/>
+          <w:szCs w:val="18"/>
+        </w:rPr>
+      </w:pPr>
+    </w:p>
+    <w:p>
+      <w:pPr>
+        <w:pStyle w:val="ListParagraph"/>
+        <w:numPr>
+          <w:ilvl w:val="0"/>
+          <w:numId w:val="42"/>
+        </w:numPr>
+        <w:shd w:val="clear" w:color="auto" w:fill="1F1F1F"/>
+        <w:spacing w:line="270" w:lineRule="atLeast"/>
+        <w:rPr>
+          <w:rFonts w:ascii="Menlo" w:hAnsi="Menlo" w:cs="Menlo"/>
+          <w:color w:val="CCCCCC"/>
+          <w:sz w:val="18"/>
+          <w:szCs w:val="18"/>
+        </w:rPr>
+      </w:pPr>
+      <w:r>
+        <w:rPr>
+          <w:rFonts w:ascii="Menlo" w:hAnsi="Menlo" w:cs="Menlo"/>
+          <w:color w:val="CCCCCC"/>
+          <w:sz w:val="18"/>
+          <w:szCs w:val="18"/>
+        </w:rPr>
+        <w:lastRenderedPageBreak/>
+        <w:t>COPY go.mod .</w:t>
+      </w:r>
+    </w:p>
+    <w:p>
+      <w:pPr>
+        <w:pStyle w:val="ListParagraph"/>
+        <w:numPr>
+          <w:ilvl w:val="0"/>
+          <w:numId w:val="42"/>
+        </w:numPr>
+        <w:shd w:val="clear" w:color="auto" w:fill="1F1F1F"/>
+        <w:spacing w:line="270" w:lineRule="atLeast"/>
+        <w:rPr>
+          <w:rFonts w:ascii="Menlo" w:hAnsi="Menlo" w:cs="Menlo"/>
+          <w:color w:val="CCCCCC"/>
+          <w:sz w:val="18"/>
+          <w:szCs w:val="18"/>
+        </w:rPr>
+      </w:pPr>
+      <w:r>
+        <w:rPr>
+          <w:rFonts w:ascii="Menlo" w:hAnsi="Menlo" w:cs="Menlo"/>
+          <w:color w:val="CCCCCC"/>
+          <w:sz w:val="18"/>
+          <w:szCs w:val="18"/>
+        </w:rPr>
+        <w:t xml:space="preserve">COPY </w:t>
+      </w:r>
+      <w:proofErr w:type="spellStart"/>
+      <w:r>
+        <w:rPr>
+          <w:rFonts w:ascii="Menlo" w:hAnsi="Menlo" w:cs="Menlo"/>
+          <w:color w:val="CCCCCC"/>
+          <w:sz w:val="18"/>
+          <w:szCs w:val="18"/>
+        </w:rPr>
+        <w:t>go.sum</w:t>
+      </w:r>
+      <w:proofErr w:type="spellEnd"/>
+      <w:r>
+        <w:rPr>
+          <w:rFonts w:ascii="Menlo" w:hAnsi="Menlo" w:cs="Menlo"/>
+          <w:color w:val="CCCCCC"/>
+          <w:sz w:val="18"/>
+          <w:szCs w:val="18"/>
+        </w:rPr>
+        <w:t xml:space="preserve"> .</w:t>
+      </w:r>
+    </w:p>
+    <w:p>
+      <w:pPr>
+        <w:pStyle w:val="ListParagraph"/>
+        <w:numPr>
+          <w:ilvl w:val="0"/>
+          <w:numId w:val="42"/>
+        </w:numPr>
+        <w:shd w:val="clear" w:color="auto" w:fill="1F1F1F"/>
+        <w:spacing w:line="270" w:lineRule="atLeast"/>
+        <w:rPr>
+          <w:rFonts w:ascii="Menlo" w:hAnsi="Menlo" w:cs="Menlo"/>
+          <w:color w:val="CCCCCC"/>
+          <w:sz w:val="18"/>
+          <w:szCs w:val="18"/>
+        </w:rPr>
+      </w:pPr>
+      <w:r>
+        <w:rPr>
+          <w:rFonts w:ascii="Menlo" w:hAnsi="Menlo" w:cs="Menlo"/>
+          <w:color w:val="CCCCCC"/>
+          <w:sz w:val="18"/>
+          <w:szCs w:val="18"/>
+        </w:rPr>
+        <w:t>RUN go mod download</w:t>
+      </w:r>
+    </w:p>
+    <w:p>
+      <w:pPr>
+        <w:pStyle w:val="ListParagraph"/>
+        <w:numPr>
+          <w:ilvl w:val="0"/>
+          <w:numId w:val="42"/>
+        </w:numPr>
+        <w:shd w:val="clear" w:color="auto" w:fill="1F1F1F"/>
+        <w:spacing w:line="270" w:lineRule="atLeast"/>
+        <w:rPr>
+          <w:rFonts w:ascii="Menlo" w:hAnsi="Menlo" w:cs="Menlo"/>
+          <w:color w:val="CCCCCC"/>
+          <w:sz w:val="18"/>
+          <w:szCs w:val="18"/>
+        </w:rPr>
+      </w:pPr>
+    </w:p>
+    <w:p>
+      <w:pPr>
+        <w:pStyle w:val="ListParagraph"/>
+        <w:numPr>
+          <w:ilvl w:val="0"/>
+          <w:numId w:val="42"/>
+        </w:numPr>
+        <w:shd w:val="clear" w:color="auto" w:fill="1F1F1F"/>
+        <w:spacing w:line="270" w:lineRule="atLeast"/>
+        <w:rPr>
+          <w:rFonts w:ascii="Menlo" w:hAnsi="Menlo" w:cs="Menlo"/>
+          <w:color w:val="CCCCCC"/>
+          <w:sz w:val="18"/>
+          <w:szCs w:val="18"/>
+        </w:rPr>
+      </w:pPr>
+      <w:r>
+        <w:rPr>
+          <w:rFonts w:ascii="Menlo" w:hAnsi="Menlo" w:cs="Menlo"/>
+          <w:color w:val="CCCCCC"/>
+          <w:sz w:val="18"/>
+          <w:szCs w:val="18"/>
+        </w:rPr>
+        <w:t xml:space="preserve">COPY </w:t>
+      </w:r>
+      <w:proofErr w:type="spellStart"/>
+      <w:r>
+        <w:rPr>
+          <w:rFonts w:ascii="Menlo" w:hAnsi="Menlo" w:cs="Menlo"/>
+          <w:color w:val="CCCCCC"/>
+          <w:sz w:val="18"/>
+          <w:szCs w:val="18"/>
+        </w:rPr>
+        <w:t>cmd</w:t>
+      </w:r>
+      <w:proofErr w:type="spellEnd"/>
+      <w:r>
+        <w:rPr>
+          <w:rFonts w:ascii="Menlo" w:hAnsi="Menlo" w:cs="Menlo"/>
+          <w:color w:val="CCCCCC"/>
+          <w:sz w:val="18"/>
+          <w:szCs w:val="18"/>
+        </w:rPr>
+        <w:t>/</w:t>
+      </w:r>
+      <w:proofErr w:type="spellStart"/>
+      <w:r>
+        <w:rPr>
+          <w:rFonts w:ascii="Menlo" w:hAnsi="Menlo" w:cs="Menlo"/>
+          <w:color w:val="CCCCCC"/>
+          <w:sz w:val="18"/>
+          <w:szCs w:val="18"/>
+        </w:rPr>
+        <w:t>main.go</w:t>
+      </w:r>
+      <w:proofErr w:type="spellEnd"/>
+      <w:r>
+        <w:rPr>
+          <w:rFonts w:ascii="Menlo" w:hAnsi="Menlo" w:cs="Menlo"/>
+          <w:color w:val="CCCCCC"/>
+          <w:sz w:val="18"/>
+          <w:szCs w:val="18"/>
+        </w:rPr>
+        <w:t xml:space="preserve"> .</w:t>
+      </w:r>
+    </w:p>
+    <w:p>
+      <w:pPr>
+        <w:pStyle w:val="ListParagraph"/>
+        <w:numPr>
+          <w:ilvl w:val="0"/>
+          <w:numId w:val="42"/>
+        </w:numPr>
+        <w:shd w:val="clear" w:color="auto" w:fill="1F1F1F"/>
+        <w:spacing w:line="270" w:lineRule="atLeast"/>
+        <w:rPr>
+          <w:rFonts w:ascii="Menlo" w:hAnsi="Menlo" w:cs="Menlo"/>
+          <w:color w:val="CCCCCC"/>
+          <w:sz w:val="18"/>
+          <w:szCs w:val="18"/>
+        </w:rPr>
+      </w:pPr>
+    </w:p>
+    <w:p>
+      <w:pPr>
+        <w:pStyle w:val="ListParagraph"/>
+        <w:numPr>
+          <w:ilvl w:val="0"/>
+          <w:numId w:val="42"/>
+        </w:numPr>
+        <w:shd w:val="clear" w:color="auto" w:fill="1F1F1F"/>
+        <w:spacing w:line="270" w:lineRule="atLeast"/>
+        <w:rPr>
+          <w:rFonts w:ascii="Menlo" w:hAnsi="Menlo" w:cs="Menlo"/>
+          <w:color w:val="CCCCCC"/>
+          <w:sz w:val="18"/>
+          <w:szCs w:val="18"/>
+        </w:rPr>
+      </w:pPr>
+      <w:r>
+        <w:rPr>
+          <w:rFonts w:ascii="Menlo" w:hAnsi="Menlo" w:cs="Menlo"/>
+          <w:color w:val="CCCCCC"/>
+          <w:sz w:val="18"/>
+          <w:szCs w:val="18"/>
+        </w:rPr>
+        <w:t>RUN go build -v -o ./main ./</w:t>
+      </w:r>
+      <w:proofErr w:type="spellStart"/>
+      <w:r>
+        <w:rPr>
+          <w:rFonts w:ascii="Menlo" w:hAnsi="Menlo" w:cs="Menlo"/>
+          <w:color w:val="CCCCCC"/>
+          <w:sz w:val="18"/>
+          <w:szCs w:val="18"/>
+        </w:rPr>
+        <w:t>main.go</w:t>
+      </w:r>
+      <w:proofErr w:type="spellEnd"/>
+    </w:p>
+    <w:p>
+      <w:pPr>
+        <w:pStyle w:val="ListParagraph"/>
+        <w:numPr>
+          <w:ilvl w:val="0"/>
+          <w:numId w:val="42"/>
+        </w:numPr>
+        <w:shd w:val="clear" w:color="auto" w:fill="1F1F1F"/>
+        <w:spacing w:line="270" w:lineRule="atLeast"/>
+        <w:rPr>
+          <w:rFonts w:ascii="Menlo" w:hAnsi="Menlo" w:cs="Menlo"/>
+          <w:color w:val="CCCCCC"/>
+          <w:sz w:val="18"/>
+          <w:szCs w:val="18"/>
+        </w:rPr>
+      </w:pPr>
+    </w:p>
+    <w:p>
+      <w:pPr>
+        <w:pStyle w:val="ListParagraph"/>
+        <w:numPr>
+          <w:ilvl w:val="0"/>
+          <w:numId w:val="42"/>
+        </w:numPr>
+        <w:shd w:val="clear" w:color="auto" w:fill="1F1F1F"/>
+        <w:spacing w:line="270" w:lineRule="atLeast"/>
+        <w:rPr>
+          <w:rFonts w:ascii="Menlo" w:hAnsi="Menlo" w:cs="Menlo"/>
+          <w:color w:val="CCCCCC"/>
+          <w:sz w:val="18"/>
+          <w:szCs w:val="18"/>
+        </w:rPr>
+      </w:pPr>
+      <w:r>
+        <w:rPr>
+          <w:rFonts w:ascii="Menlo" w:hAnsi="Menlo" w:cs="Menlo"/>
+          <w:color w:val="CCCCCC"/>
+          <w:sz w:val="18"/>
+          <w:szCs w:val="18"/>
+        </w:rPr>
+        <w:t>###########START NEW IMAGE###################</w:t>
+      </w:r>
+    </w:p>
+    <w:p>
+      <w:pPr>
+        <w:pStyle w:val="ListParagraph"/>
+        <w:numPr>
+          <w:ilvl w:val="0"/>
+          <w:numId w:val="42"/>
+        </w:numPr>
+        <w:shd w:val="clear" w:color="auto" w:fill="1F1F1F"/>
+        <w:spacing w:line="270" w:lineRule="atLeast"/>
+        <w:rPr>
+          <w:rFonts w:ascii="Menlo" w:hAnsi="Menlo" w:cs="Menlo"/>
+          <w:color w:val="CCCCCC"/>
+          <w:sz w:val="18"/>
+          <w:szCs w:val="18"/>
+        </w:rPr>
+      </w:pPr>
+      <w:r>
+        <w:rPr>
+          <w:rFonts w:ascii="Menlo" w:hAnsi="Menlo" w:cs="Menlo"/>
+          <w:color w:val="CCCCCC"/>
+          <w:sz w:val="18"/>
+          <w:szCs w:val="18"/>
+        </w:rPr>
+        <w:t>FROM builder AS production</w:t>
+      </w:r>
+    </w:p>
+    <w:p>
+      <w:pPr>
+        <w:pStyle w:val="ListParagraph"/>
+        <w:numPr>
+          <w:ilvl w:val="0"/>
+          <w:numId w:val="42"/>
+        </w:numPr>
+        <w:shd w:val="clear" w:color="auto" w:fill="1F1F1F"/>
+        <w:spacing w:line="270" w:lineRule="atLeast"/>
+        <w:rPr>
+          <w:rFonts w:ascii="Menlo" w:hAnsi="Menlo" w:cs="Menlo"/>
+          <w:color w:val="CCCCCC"/>
+          <w:sz w:val="18"/>
+          <w:szCs w:val="18"/>
+        </w:rPr>
+      </w:pPr>
+    </w:p>
+    <w:p>
+      <w:pPr>
+        <w:pStyle w:val="ListParagraph"/>
+        <w:numPr>
+          <w:ilvl w:val="0"/>
+          <w:numId w:val="42"/>
+        </w:numPr>
+        <w:shd w:val="clear" w:color="auto" w:fill="1F1F1F"/>
+        <w:spacing w:line="270" w:lineRule="atLeast"/>
+        <w:rPr>
+          <w:rFonts w:ascii="Menlo" w:hAnsi="Menlo" w:cs="Menlo"/>
+          <w:color w:val="CCCCCC"/>
+          <w:sz w:val="18"/>
+          <w:szCs w:val="18"/>
+        </w:rPr>
+      </w:pPr>
+      <w:r>
+        <w:rPr>
+          <w:rFonts w:ascii="Menlo" w:hAnsi="Menlo" w:cs="Menlo"/>
+          <w:color w:val="CCCCCC"/>
+          <w:sz w:val="18"/>
+          <w:szCs w:val="18"/>
+        </w:rPr>
+        <w:t>LABEL Author="George Leonard (georgelza@gmail.com)"</w:t>
+      </w:r>
+    </w:p>
+    <w:p>
+      <w:pPr>
+        <w:pStyle w:val="ListParagraph"/>
+        <w:numPr>
+          <w:ilvl w:val="0"/>
+          <w:numId w:val="42"/>
+        </w:numPr>
+        <w:shd w:val="clear" w:color="auto" w:fill="1F1F1F"/>
+        <w:spacing w:line="270" w:lineRule="atLeast"/>
+        <w:rPr>
+          <w:rFonts w:ascii="Menlo" w:hAnsi="Menlo" w:cs="Menlo"/>
+          <w:color w:val="CCCCCC"/>
+          <w:sz w:val="18"/>
+          <w:szCs w:val="18"/>
+        </w:rPr>
+      </w:pPr>
+    </w:p>
+    <w:p>
+      <w:pPr>
+        <w:pStyle w:val="ListParagraph"/>
+        <w:numPr>
+          <w:ilvl w:val="0"/>
+          <w:numId w:val="42"/>
+        </w:numPr>
+        <w:shd w:val="clear" w:color="auto" w:fill="1F1F1F"/>
+        <w:spacing w:line="270" w:lineRule="atLeast"/>
+        <w:rPr>
+          <w:rFonts w:ascii="Menlo" w:hAnsi="Menlo" w:cs="Menlo"/>
+          <w:color w:val="CCCCCC"/>
+          <w:sz w:val="18"/>
+          <w:szCs w:val="18"/>
+        </w:rPr>
+      </w:pPr>
+      <w:r>
+        <w:rPr>
+          <w:rFonts w:ascii="Menlo" w:hAnsi="Menlo" w:cs="Menlo"/>
+          <w:color w:val="CCCCCC"/>
+          <w:sz w:val="18"/>
+          <w:szCs w:val="18"/>
+        </w:rPr>
+        <w:t>WORKDIR /app</w:t>
+      </w:r>
+    </w:p>
+    <w:p>
+      <w:pPr>
+        <w:pStyle w:val="ListParagraph"/>
+        <w:numPr>
+          <w:ilvl w:val="0"/>
+          <w:numId w:val="42"/>
+        </w:numPr>
+        <w:shd w:val="clear" w:color="auto" w:fill="1F1F1F"/>
+        <w:spacing w:line="270" w:lineRule="atLeast"/>
+        <w:rPr>
+          <w:rFonts w:ascii="Menlo" w:hAnsi="Menlo" w:cs="Menlo"/>
+          <w:color w:val="CCCCCC"/>
+          <w:sz w:val="18"/>
+          <w:szCs w:val="18"/>
+        </w:rPr>
+      </w:pPr>
+    </w:p>
+    <w:p>
+      <w:pPr>
+        <w:pStyle w:val="ListParagraph"/>
+        <w:numPr>
+          <w:ilvl w:val="0"/>
+          <w:numId w:val="42"/>
+        </w:numPr>
+        <w:shd w:val="clear" w:color="auto" w:fill="1F1F1F"/>
+        <w:spacing w:line="270" w:lineRule="atLeast"/>
+        <w:rPr>
+          <w:rFonts w:ascii="Menlo" w:hAnsi="Menlo" w:cs="Menlo"/>
+          <w:color w:val="CCCCCC"/>
+          <w:sz w:val="18"/>
+          <w:szCs w:val="18"/>
+        </w:rPr>
+      </w:pPr>
+      <w:r>
+        <w:rPr>
+          <w:rFonts w:ascii="Menlo" w:hAnsi="Menlo" w:cs="Menlo"/>
+          <w:color w:val="CCCCCC"/>
+          <w:sz w:val="18"/>
+          <w:szCs w:val="18"/>
+        </w:rPr>
+        <w:t>COPY --from=builder /build/main .</w:t>
+      </w:r>
+    </w:p>
+    <w:p>
+      <w:pPr>
+        <w:pStyle w:val="ListParagraph"/>
+        <w:numPr>
+          <w:ilvl w:val="0"/>
+          <w:numId w:val="42"/>
+        </w:numPr>
+        <w:shd w:val="clear" w:color="auto" w:fill="1F1F1F"/>
+        <w:spacing w:line="270" w:lineRule="atLeast"/>
+        <w:rPr>
+          <w:rFonts w:ascii="Menlo" w:hAnsi="Menlo" w:cs="Menlo"/>
+          <w:color w:val="CCCCCC"/>
+          <w:sz w:val="18"/>
+          <w:szCs w:val="18"/>
+        </w:rPr>
+      </w:pPr>
+    </w:p>
+    <w:p>
+      <w:pPr>
+        <w:pStyle w:val="ListParagraph"/>
+        <w:numPr>
+          <w:ilvl w:val="0"/>
+          <w:numId w:val="42"/>
+        </w:numPr>
+        <w:shd w:val="clear" w:color="auto" w:fill="1F1F1F"/>
+        <w:spacing w:line="270" w:lineRule="atLeast"/>
+        <w:rPr>
+          <w:rFonts w:ascii="Menlo" w:hAnsi="Menlo" w:cs="Menlo"/>
+          <w:color w:val="CCCCCC"/>
+          <w:sz w:val="18"/>
+          <w:szCs w:val="18"/>
+        </w:rPr>
+      </w:pPr>
+      <w:r>
+        <w:rPr>
+          <w:rFonts w:ascii="Menlo" w:hAnsi="Menlo" w:cs="Menlo"/>
+          <w:color w:val="CCCCCC"/>
+          <w:sz w:val="18"/>
+          <w:szCs w:val="18"/>
+        </w:rPr>
+        <w:t>CMD ["/app/main"]</w:t>
+      </w:r>
+    </w:p>
+    <w:p/>
+    <w:p>
+      <w:pPr>
+        <w:rPr>
+          <w:lang w:val="en-US"/>
+        </w:rPr>
+      </w:pPr>
     </w:p>
     <w:p>
       <w:pPr>
@@ -24982,11 +28889,30 @@
           <w:lang w:val="en-US"/>
         </w:rPr>
       </w:pPr>
-      <w:r>
-        <w:rPr>
-          <w:lang w:val="en-US"/>
-        </w:rPr>
-        <w:t>I demonstrate 2 ways to get information into the container</w:t>
+    </w:p>
+    <w:p>
+      <w:pPr>
+        <w:rPr>
+          <w:lang w:val="en-US"/>
+        </w:rPr>
+      </w:pPr>
+      <w:r>
+        <w:rPr>
+          <w:lang w:val="en-US"/>
+        </w:rPr>
+        <w:t xml:space="preserve">I demonstrate </w:t>
+      </w:r>
+      <w:r>
+        <w:rPr>
+          <w:lang w:val="en-US"/>
+        </w:rPr>
+        <w:t>two</w:t>
+      </w:r>
+      <w:r>
+        <w:rPr>
+          <w:lang w:val="en-US"/>
+        </w:rPr>
+        <w:t xml:space="preserve"> ways to get information into the container</w:t>
       </w:r>
       <w:r>
         <w:rPr>
@@ -25017,6 +28943,20 @@
         </w:rPr>
         <w:t xml:space="preserve"> file</w:t>
       </w:r>
+      <w:r>
+        <w:rPr>
+          <w:rFonts w:ascii="Courier New" w:hAnsi="Courier New" w:cs="Courier New"/>
+          <w:lang w:val="en-US"/>
+        </w:rPr>
+        <w:t>.</w:t>
+      </w:r>
+    </w:p>
+    <w:p>
+      <w:pPr>
+        <w:rPr>
+          <w:lang w:val="en-US"/>
+        </w:rPr>
+      </w:pPr>
     </w:p>
     <w:p>
       <w:pPr>
@@ -25034,17 +28974,56 @@
         <w:rPr>
           <w:lang w:val="en-US"/>
         </w:rPr>
-        <w:t xml:space="preserve"> we use config, this creates a name for each source file in our case in the </w:t>
+        <w:t xml:space="preserve"> we use </w:t>
       </w:r>
       <w:r>
         <w:rPr>
           <w:rFonts w:ascii="Courier New" w:hAnsi="Courier New" w:cs="Courier New"/>
           <w:lang w:val="en-US"/>
         </w:rPr>
+        <w:t>config</w:t>
+      </w:r>
+      <w:r>
+        <w:rPr>
+          <w:rFonts w:ascii="Courier New" w:hAnsi="Courier New" w:cs="Courier New"/>
+          <w:lang w:val="en-US"/>
+        </w:rPr>
+        <w:t>s:</w:t>
+      </w:r>
+      <w:r>
+        <w:rPr>
+          <w:lang w:val="en-US"/>
+        </w:rPr>
+        <w:t xml:space="preserve">, this creates a name for each source file in our case </w:t>
+      </w:r>
+      <w:r>
+        <w:rPr>
+          <w:lang w:val="en-US"/>
+        </w:rPr>
+        <w:t xml:space="preserve">located </w:t>
+      </w:r>
+      <w:r>
+        <w:rPr>
+          <w:lang w:val="en-US"/>
+        </w:rPr>
+        <w:t xml:space="preserve">in the </w:t>
+      </w:r>
+      <w:r>
+        <w:rPr>
+          <w:rFonts w:ascii="Courier New" w:hAnsi="Courier New" w:cs="Courier New"/>
+          <w:lang w:val="en-US"/>
+        </w:rPr>
         <w:t>conf</w:t>
       </w:r>
       <w:r>
         <w:rPr>
+          <w:rFonts w:ascii="Courier New" w:hAnsi="Courier New" w:cs="Courier New"/>
+          <w:lang w:val="en-US"/>
+        </w:rPr>
+        <w:t>/</w:t>
+      </w:r>
+      <w:r>
+        <w:rPr>
           <w:lang w:val="en-US"/>
         </w:rPr>
         <w:t xml:space="preserve"> sub directory.</w:t>
@@ -25457,6 +29436,7 @@
           <w:sz w:val="18"/>
           <w:szCs w:val="18"/>
         </w:rPr>
+        <w:lastRenderedPageBreak/>
         <w:t xml:space="preserve">        mode: 444</w:t>
       </w:r>
     </w:p>
@@ -25987,7 +29967,7 @@
           <w:color w:val="000000"/>
         </w:rPr>
       </w:pPr>
-      <w:hyperlink r:id="rId39" w:tgtFrame="_blank" w:history="1">
+      <w:hyperlink r:id="rId41" w:tgtFrame="_blank" w:history="1">
         <w:r>
           <w:rPr>
             <w:rStyle w:val="Hyperlink"/>
@@ -26104,7 +30084,7 @@
           <w:lang w:val="en-US"/>
         </w:rPr>
       </w:pPr>
-      <w:hyperlink r:id="rId40" w:history="1">
+      <w:hyperlink r:id="rId42" w:history="1">
         <w:r>
           <w:rPr>
             <w:rStyle w:val="Hyperlink"/>
@@ -26120,7 +30100,7 @@
           <w:lang w:val="en-US"/>
         </w:rPr>
       </w:pPr>
-      <w:hyperlink r:id="rId41" w:history="1">
+      <w:hyperlink r:id="rId43" w:history="1">
         <w:r>
           <w:rPr>
             <w:rStyle w:val="Hyperlink"/>
@@ -26155,7 +30135,6 @@
         <w:rPr>
           <w:rFonts w:eastAsia="Times New Roman"/>
         </w:rPr>
-        <w:lastRenderedPageBreak/>
         <w:t xml:space="preserve">An exercise in Discovery, </w:t>
       </w:r>
       <w:r>
@@ -26720,7 +30699,7 @@
           <w:color w:val="000000"/>
         </w:rPr>
       </w:pPr>
-      <w:hyperlink r:id="rId42" w:tgtFrame="_blank" w:history="1">
+      <w:hyperlink r:id="rId44" w:tgtFrame="_blank" w:history="1">
         <w:r>
           <w:rPr>
             <w:rStyle w:val="Hyperlink"/>
@@ -26734,7 +30713,6 @@
     <w:p/>
     <w:p>
       <w:r>
-        <w:lastRenderedPageBreak/>
         <w:t>And that</w:t>
       </w:r>
       <w:r>
@@ -26846,7 +30824,7 @@
                     <pic:cNvPicPr/>
                   </pic:nvPicPr>
                   <pic:blipFill>
-                    <a:blip r:embed="rId43">
+                    <a:blip r:embed="rId45">
                       <a:extLst>
                         <a:ext uri="{28A0092B-C50C-407E-A947-70E740481C1C}">
                           <a14:useLocalDpi xmlns:a14="http://schemas.microsoft.com/office/drawing/2010/main" val="0"/>
@@ -27029,7 +31007,7 @@
           <w:lang w:val="en-US"/>
         </w:rPr>
       </w:pPr>
-      <w:hyperlink r:id="rId44" w:history="1">
+      <w:hyperlink r:id="rId46" w:history="1">
         <w:r>
           <w:rPr>
             <w:rStyle w:val="Hyperlink"/>
@@ -27045,7 +31023,7 @@
           <w:lang w:val="en-US"/>
         </w:rPr>
       </w:pPr>
-      <w:hyperlink r:id="rId45" w:history="1">
+      <w:hyperlink r:id="rId47" w:history="1">
         <w:r>
           <w:rPr>
             <w:rStyle w:val="Hyperlink"/>

</xml_diff>